<commit_message>
Continue 2.1, begin 3.1
</commit_message>
<xml_diff>
--- a/Диплом_Шаверин_3418.docx
+++ b/Диплом_Шаверин_3418.docx
@@ -535,7 +535,7 @@
       <w:r>
         <w:fldChar w:fldCharType="separate"/>
       </w:r>
-      <w:hyperlink w:anchor="_Toc134806814" w:history="1">
+      <w:hyperlink w:anchor="_Toc135176190" w:history="1">
         <w:r>
           <w:rPr>
             <w:rStyle w:val="a8"/>
@@ -558,7 +558,7 @@
           <w:rPr>
             <w:webHidden/>
           </w:rPr>
-          <w:instrText xml:space="preserve"> PAGEREF _Toc134806814 \h </w:instrText>
+          <w:instrText xml:space="preserve"> PAGEREF _Toc135176190 \h </w:instrText>
         </w:r>
         <w:r>
           <w:rPr>
@@ -594,7 +594,7 @@
           <w:szCs w:val="22"/>
         </w:rPr>
       </w:pPr>
-      <w:hyperlink w:anchor="_Toc134806815" w:history="1">
+      <w:hyperlink w:anchor="_Toc135176191" w:history="1">
         <w:r>
           <w:rPr>
             <w:rStyle w:val="a8"/>
@@ -617,7 +617,7 @@
           <w:rPr>
             <w:webHidden/>
           </w:rPr>
-          <w:instrText xml:space="preserve"> PAGEREF _Toc134806815 \h </w:instrText>
+          <w:instrText xml:space="preserve"> PAGEREF _Toc135176191 \h </w:instrText>
         </w:r>
         <w:r>
           <w:rPr>
@@ -653,7 +653,7 @@
           <w:szCs w:val="22"/>
         </w:rPr>
       </w:pPr>
-      <w:hyperlink w:anchor="_Toc134806816" w:history="1">
+      <w:hyperlink w:anchor="_Toc135176192" w:history="1">
         <w:r>
           <w:rPr>
             <w:rStyle w:val="a8"/>
@@ -676,7 +676,7 @@
           <w:rPr>
             <w:webHidden/>
           </w:rPr>
-          <w:instrText xml:space="preserve"> PAGEREF _Toc134806816 \h </w:instrText>
+          <w:instrText xml:space="preserve"> PAGEREF _Toc135176192 \h </w:instrText>
         </w:r>
         <w:r>
           <w:rPr>
@@ -712,7 +712,7 @@
           <w:szCs w:val="22"/>
         </w:rPr>
       </w:pPr>
-      <w:hyperlink w:anchor="_Toc134806817" w:history="1">
+      <w:hyperlink w:anchor="_Toc135176193" w:history="1">
         <w:r>
           <w:rPr>
             <w:rStyle w:val="a8"/>
@@ -735,7 +735,7 @@
           <w:rPr>
             <w:webHidden/>
           </w:rPr>
-          <w:instrText xml:space="preserve"> PAGEREF _Toc134806817 \h </w:instrText>
+          <w:instrText xml:space="preserve"> PAGEREF _Toc135176193 \h </w:instrText>
         </w:r>
         <w:r>
           <w:rPr>
@@ -771,7 +771,7 @@
           <w:szCs w:val="22"/>
         </w:rPr>
       </w:pPr>
-      <w:hyperlink w:anchor="_Toc134806818" w:history="1">
+      <w:hyperlink w:anchor="_Toc135176194" w:history="1">
         <w:r>
           <w:rPr>
             <w:rStyle w:val="a8"/>
@@ -794,7 +794,7 @@
           <w:rPr>
             <w:webHidden/>
           </w:rPr>
-          <w:instrText xml:space="preserve"> PAGEREF _Toc134806818 \h </w:instrText>
+          <w:instrText xml:space="preserve"> PAGEREF _Toc135176194 \h </w:instrText>
         </w:r>
         <w:r>
           <w:rPr>
@@ -830,7 +830,7 @@
           <w:szCs w:val="22"/>
         </w:rPr>
       </w:pPr>
-      <w:hyperlink w:anchor="_Toc134806819" w:history="1">
+      <w:hyperlink w:anchor="_Toc135176195" w:history="1">
         <w:r>
           <w:rPr>
             <w:rStyle w:val="a8"/>
@@ -853,7 +853,7 @@
           <w:rPr>
             <w:webHidden/>
           </w:rPr>
-          <w:instrText xml:space="preserve"> PAGEREF _Toc134806819 \h </w:instrText>
+          <w:instrText xml:space="preserve"> PAGEREF _Toc135176195 \h </w:instrText>
         </w:r>
         <w:r>
           <w:rPr>
@@ -889,7 +889,7 @@
           <w:szCs w:val="22"/>
         </w:rPr>
       </w:pPr>
-      <w:hyperlink w:anchor="_Toc134806820" w:history="1">
+      <w:hyperlink w:anchor="_Toc135176196" w:history="1">
         <w:r>
           <w:rPr>
             <w:rStyle w:val="a8"/>
@@ -912,7 +912,7 @@
           <w:rPr>
             <w:webHidden/>
           </w:rPr>
-          <w:instrText xml:space="preserve"> PAGEREF _Toc134806820 \h </w:instrText>
+          <w:instrText xml:space="preserve"> PAGEREF _Toc135176196 \h </w:instrText>
         </w:r>
         <w:r>
           <w:rPr>
@@ -929,7 +929,7 @@
           <w:rPr>
             <w:webHidden/>
           </w:rPr>
-          <w:t>14</w:t>
+          <w:t>15</w:t>
         </w:r>
         <w:r>
           <w:rPr>
@@ -948,7 +948,7 @@
           <w:szCs w:val="22"/>
         </w:rPr>
       </w:pPr>
-      <w:hyperlink w:anchor="_Toc134806821" w:history="1">
+      <w:hyperlink w:anchor="_Toc135176197" w:history="1">
         <w:r>
           <w:rPr>
             <w:rStyle w:val="a8"/>
@@ -971,7 +971,7 @@
           <w:rPr>
             <w:webHidden/>
           </w:rPr>
-          <w:instrText xml:space="preserve"> PAGEREF _Toc134806821 \h </w:instrText>
+          <w:instrText xml:space="preserve"> PAGEREF _Toc135176197 \h </w:instrText>
         </w:r>
         <w:r>
           <w:rPr>
@@ -988,7 +988,7 @@
           <w:rPr>
             <w:webHidden/>
           </w:rPr>
-          <w:t>16</w:t>
+          <w:t>18</w:t>
         </w:r>
         <w:r>
           <w:rPr>
@@ -1007,7 +1007,7 @@
           <w:szCs w:val="22"/>
         </w:rPr>
       </w:pPr>
-      <w:hyperlink w:anchor="_Toc134806822" w:history="1">
+      <w:hyperlink w:anchor="_Toc135176198" w:history="1">
         <w:r>
           <w:rPr>
             <w:rStyle w:val="a8"/>
@@ -1030,7 +1030,7 @@
           <w:rPr>
             <w:webHidden/>
           </w:rPr>
-          <w:instrText xml:space="preserve"> PAGEREF _Toc134806822 \h </w:instrText>
+          <w:instrText xml:space="preserve"> PAGEREF _Toc135176198 \h </w:instrText>
         </w:r>
         <w:r>
           <w:rPr>
@@ -1047,7 +1047,7 @@
           <w:rPr>
             <w:webHidden/>
           </w:rPr>
-          <w:t>19</w:t>
+          <w:t>20</w:t>
         </w:r>
         <w:r>
           <w:rPr>
@@ -1066,7 +1066,7 @@
           <w:szCs w:val="22"/>
         </w:rPr>
       </w:pPr>
-      <w:hyperlink w:anchor="_Toc134806823" w:history="1">
+      <w:hyperlink w:anchor="_Toc135176199" w:history="1">
         <w:r>
           <w:rPr>
             <w:rStyle w:val="a8"/>
@@ -1089,7 +1089,7 @@
           <w:rPr>
             <w:webHidden/>
           </w:rPr>
-          <w:instrText xml:space="preserve"> PAGEREF _Toc134806823 \h </w:instrText>
+          <w:instrText xml:space="preserve"> PAGEREF _Toc135176199 \h </w:instrText>
         </w:r>
         <w:r>
           <w:rPr>
@@ -1106,7 +1106,7 @@
           <w:rPr>
             <w:webHidden/>
           </w:rPr>
-          <w:t>20</w:t>
+          <w:t>23</w:t>
         </w:r>
         <w:r>
           <w:rPr>
@@ -1125,7 +1125,7 @@
           <w:szCs w:val="22"/>
         </w:rPr>
       </w:pPr>
-      <w:hyperlink w:anchor="_Toc134806824" w:history="1">
+      <w:hyperlink w:anchor="_Toc135176200" w:history="1">
         <w:r>
           <w:rPr>
             <w:rStyle w:val="a8"/>
@@ -1148,7 +1148,7 @@
           <w:rPr>
             <w:webHidden/>
           </w:rPr>
-          <w:instrText xml:space="preserve"> PAGEREF _Toc134806824 \h </w:instrText>
+          <w:instrText xml:space="preserve"> PAGEREF _Toc135176200 \h </w:instrText>
         </w:r>
         <w:r>
           <w:rPr>
@@ -1165,7 +1165,7 @@
           <w:rPr>
             <w:webHidden/>
           </w:rPr>
-          <w:t>20</w:t>
+          <w:t>23</w:t>
         </w:r>
         <w:r>
           <w:rPr>
@@ -1184,7 +1184,7 @@
           <w:szCs w:val="22"/>
         </w:rPr>
       </w:pPr>
-      <w:hyperlink w:anchor="_Toc134806825" w:history="1">
+      <w:hyperlink w:anchor="_Toc135176201" w:history="1">
         <w:r>
           <w:rPr>
             <w:rStyle w:val="a8"/>
@@ -1207,7 +1207,7 @@
           <w:rPr>
             <w:webHidden/>
           </w:rPr>
-          <w:instrText xml:space="preserve"> PAGEREF _Toc134806825 \h </w:instrText>
+          <w:instrText xml:space="preserve"> PAGEREF _Toc135176201 \h </w:instrText>
         </w:r>
         <w:r>
           <w:rPr>
@@ -1224,7 +1224,7 @@
           <w:rPr>
             <w:webHidden/>
           </w:rPr>
-          <w:t>20</w:t>
+          <w:t>23</w:t>
         </w:r>
         <w:r>
           <w:rPr>
@@ -1243,7 +1243,7 @@
           <w:szCs w:val="22"/>
         </w:rPr>
       </w:pPr>
-      <w:hyperlink w:anchor="_Toc134806826" w:history="1">
+      <w:hyperlink w:anchor="_Toc135176202" w:history="1">
         <w:r>
           <w:rPr>
             <w:rStyle w:val="a8"/>
@@ -1266,7 +1266,7 @@
           <w:rPr>
             <w:webHidden/>
           </w:rPr>
-          <w:instrText xml:space="preserve"> PAGEREF _Toc134806826 \h </w:instrText>
+          <w:instrText xml:space="preserve"> PAGEREF _Toc135176202 \h </w:instrText>
         </w:r>
         <w:r>
           <w:rPr>
@@ -1283,7 +1283,7 @@
           <w:rPr>
             <w:webHidden/>
           </w:rPr>
-          <w:t>20</w:t>
+          <w:t>23</w:t>
         </w:r>
         <w:r>
           <w:rPr>
@@ -1302,7 +1302,7 @@
           <w:szCs w:val="22"/>
         </w:rPr>
       </w:pPr>
-      <w:hyperlink w:anchor="_Toc134806827" w:history="1">
+      <w:hyperlink w:anchor="_Toc135176203" w:history="1">
         <w:r>
           <w:rPr>
             <w:rStyle w:val="a8"/>
@@ -1345,7 +1345,7 @@
           <w:rPr>
             <w:webHidden/>
           </w:rPr>
-          <w:instrText xml:space="preserve"> PAGEREF _Toc134806827 \h </w:instrText>
+          <w:instrText xml:space="preserve"> PAGEREF _Toc135176203 \h </w:instrText>
         </w:r>
         <w:r>
           <w:rPr>
@@ -1362,7 +1362,7 @@
           <w:rPr>
             <w:webHidden/>
           </w:rPr>
-          <w:t>21</w:t>
+          <w:t>23</w:t>
         </w:r>
         <w:r>
           <w:rPr>
@@ -1381,7 +1381,7 @@
           <w:szCs w:val="22"/>
         </w:rPr>
       </w:pPr>
-      <w:hyperlink w:anchor="_Toc134806828" w:history="1">
+      <w:hyperlink w:anchor="_Toc135176204" w:history="1">
         <w:r>
           <w:rPr>
             <w:rStyle w:val="a8"/>
@@ -1424,7 +1424,7 @@
           <w:rPr>
             <w:webHidden/>
           </w:rPr>
-          <w:instrText xml:space="preserve"> PAGEREF _Toc134806828 \h </w:instrText>
+          <w:instrText xml:space="preserve"> PAGEREF _Toc135176204 \h </w:instrText>
         </w:r>
         <w:r>
           <w:rPr>
@@ -1441,7 +1441,7 @@
           <w:rPr>
             <w:webHidden/>
           </w:rPr>
-          <w:t>21</w:t>
+          <w:t>23</w:t>
         </w:r>
         <w:r>
           <w:rPr>
@@ -1460,7 +1460,7 @@
           <w:szCs w:val="22"/>
         </w:rPr>
       </w:pPr>
-      <w:hyperlink w:anchor="_Toc134806829" w:history="1">
+      <w:hyperlink w:anchor="_Toc135176205" w:history="1">
         <w:r>
           <w:rPr>
             <w:rStyle w:val="a8"/>
@@ -1483,7 +1483,7 @@
           <w:rPr>
             <w:webHidden/>
           </w:rPr>
-          <w:instrText xml:space="preserve"> PAGEREF _Toc134806829 \h </w:instrText>
+          <w:instrText xml:space="preserve"> PAGEREF _Toc135176205 \h </w:instrText>
         </w:r>
         <w:r>
           <w:rPr>
@@ -1500,7 +1500,7 @@
           <w:rPr>
             <w:webHidden/>
           </w:rPr>
-          <w:t>21</w:t>
+          <w:t>23</w:t>
         </w:r>
         <w:r>
           <w:rPr>
@@ -1519,7 +1519,7 @@
           <w:szCs w:val="22"/>
         </w:rPr>
       </w:pPr>
-      <w:hyperlink w:anchor="_Toc134806830" w:history="1">
+      <w:hyperlink w:anchor="_Toc135176206" w:history="1">
         <w:r>
           <w:rPr>
             <w:rStyle w:val="a8"/>
@@ -1543,7 +1543,7 @@
           <w:rPr>
             <w:webHidden/>
           </w:rPr>
-          <w:instrText xml:space="preserve"> PAGEREF _Toc134806830 \h </w:instrText>
+          <w:instrText xml:space="preserve"> PAGEREF _Toc135176206 \h </w:instrText>
         </w:r>
         <w:r>
           <w:rPr>
@@ -1560,7 +1560,7 @@
           <w:rPr>
             <w:webHidden/>
           </w:rPr>
-          <w:t>21</w:t>
+          <w:t>23</w:t>
         </w:r>
         <w:r>
           <w:rPr>
@@ -1579,7 +1579,7 @@
           <w:szCs w:val="22"/>
         </w:rPr>
       </w:pPr>
-      <w:hyperlink w:anchor="_Toc134806831" w:history="1">
+      <w:hyperlink w:anchor="_Toc135176207" w:history="1">
         <w:r>
           <w:rPr>
             <w:rStyle w:val="a8"/>
@@ -1603,7 +1603,7 @@
           <w:rPr>
             <w:webHidden/>
           </w:rPr>
-          <w:instrText xml:space="preserve"> PAGEREF _Toc134806831 \h </w:instrText>
+          <w:instrText xml:space="preserve"> PAGEREF _Toc135176207 \h </w:instrText>
         </w:r>
         <w:r>
           <w:rPr>
@@ -1620,7 +1620,7 @@
           <w:rPr>
             <w:webHidden/>
           </w:rPr>
-          <w:t>21</w:t>
+          <w:t>23</w:t>
         </w:r>
         <w:r>
           <w:rPr>
@@ -1639,7 +1639,7 @@
           <w:szCs w:val="22"/>
         </w:rPr>
       </w:pPr>
-      <w:hyperlink w:anchor="_Toc134806832" w:history="1">
+      <w:hyperlink w:anchor="_Toc135176208" w:history="1">
         <w:r>
           <w:rPr>
             <w:rStyle w:val="a8"/>
@@ -1663,7 +1663,7 @@
           <w:rPr>
             <w:webHidden/>
           </w:rPr>
-          <w:instrText xml:space="preserve"> PAGEREF _Toc134806832 \h </w:instrText>
+          <w:instrText xml:space="preserve"> PAGEREF _Toc135176208 \h </w:instrText>
         </w:r>
         <w:r>
           <w:rPr>
@@ -1680,7 +1680,7 @@
           <w:rPr>
             <w:webHidden/>
           </w:rPr>
-          <w:t>21</w:t>
+          <w:t>24</w:t>
         </w:r>
         <w:r>
           <w:rPr>
@@ -1699,7 +1699,7 @@
           <w:szCs w:val="22"/>
         </w:rPr>
       </w:pPr>
-      <w:hyperlink w:anchor="_Toc134806833" w:history="1">
+      <w:hyperlink w:anchor="_Toc135176209" w:history="1">
         <w:r>
           <w:rPr>
             <w:rStyle w:val="a8"/>
@@ -1722,7 +1722,7 @@
           <w:rPr>
             <w:webHidden/>
           </w:rPr>
-          <w:instrText xml:space="preserve"> PAGEREF _Toc134806833 \h </w:instrText>
+          <w:instrText xml:space="preserve"> PAGEREF _Toc135176209 \h </w:instrText>
         </w:r>
         <w:r>
           <w:rPr>
@@ -1739,7 +1739,7 @@
           <w:rPr>
             <w:webHidden/>
           </w:rPr>
-          <w:t>21</w:t>
+          <w:t>24</w:t>
         </w:r>
         <w:r>
           <w:rPr>
@@ -1758,7 +1758,7 @@
           <w:szCs w:val="22"/>
         </w:rPr>
       </w:pPr>
-      <w:hyperlink w:anchor="_Toc134806834" w:history="1">
+      <w:hyperlink w:anchor="_Toc135176210" w:history="1">
         <w:r>
           <w:rPr>
             <w:rStyle w:val="a8"/>
@@ -1781,7 +1781,7 @@
           <w:rPr>
             <w:webHidden/>
           </w:rPr>
-          <w:instrText xml:space="preserve"> PAGEREF _Toc134806834 \h </w:instrText>
+          <w:instrText xml:space="preserve"> PAGEREF _Toc135176210 \h </w:instrText>
         </w:r>
         <w:r>
           <w:rPr>
@@ -1798,7 +1798,7 @@
           <w:rPr>
             <w:webHidden/>
           </w:rPr>
-          <w:t>21</w:t>
+          <w:t>24</w:t>
         </w:r>
         <w:r>
           <w:rPr>
@@ -1817,7 +1817,7 @@
           <w:szCs w:val="22"/>
         </w:rPr>
       </w:pPr>
-      <w:hyperlink w:anchor="_Toc134806835" w:history="1">
+      <w:hyperlink w:anchor="_Toc135176211" w:history="1">
         <w:r>
           <w:rPr>
             <w:rStyle w:val="a8"/>
@@ -1840,7 +1840,7 @@
           <w:rPr>
             <w:webHidden/>
           </w:rPr>
-          <w:instrText xml:space="preserve"> PAGEREF _Toc134806835 \h </w:instrText>
+          <w:instrText xml:space="preserve"> PAGEREF _Toc135176211 \h </w:instrText>
         </w:r>
         <w:r>
           <w:rPr>
@@ -1857,7 +1857,7 @@
           <w:rPr>
             <w:webHidden/>
           </w:rPr>
-          <w:t>22</w:t>
+          <w:t>24</w:t>
         </w:r>
         <w:r>
           <w:rPr>
@@ -1876,7 +1876,7 @@
           <w:szCs w:val="22"/>
         </w:rPr>
       </w:pPr>
-      <w:hyperlink w:anchor="_Toc134806836" w:history="1">
+      <w:hyperlink w:anchor="_Toc135176212" w:history="1">
         <w:r>
           <w:rPr>
             <w:rStyle w:val="a8"/>
@@ -1899,7 +1899,7 @@
           <w:rPr>
             <w:webHidden/>
           </w:rPr>
-          <w:instrText xml:space="preserve"> PAGEREF _Toc134806836 \h </w:instrText>
+          <w:instrText xml:space="preserve"> PAGEREF _Toc135176212 \h </w:instrText>
         </w:r>
         <w:r>
           <w:rPr>
@@ -1916,7 +1916,7 @@
           <w:rPr>
             <w:webHidden/>
           </w:rPr>
-          <w:t>22</w:t>
+          <w:t>24</w:t>
         </w:r>
         <w:r>
           <w:rPr>
@@ -1935,7 +1935,7 @@
           <w:szCs w:val="22"/>
         </w:rPr>
       </w:pPr>
-      <w:hyperlink w:anchor="_Toc134806837" w:history="1">
+      <w:hyperlink w:anchor="_Toc135176213" w:history="1">
         <w:r>
           <w:rPr>
             <w:rStyle w:val="a8"/>
@@ -1958,7 +1958,7 @@
           <w:rPr>
             <w:webHidden/>
           </w:rPr>
-          <w:instrText xml:space="preserve"> PAGEREF _Toc134806837 \h </w:instrText>
+          <w:instrText xml:space="preserve"> PAGEREF _Toc135176213 \h </w:instrText>
         </w:r>
         <w:r>
           <w:rPr>
@@ -1975,7 +1975,7 @@
           <w:rPr>
             <w:webHidden/>
           </w:rPr>
-          <w:t>22</w:t>
+          <w:t>24</w:t>
         </w:r>
         <w:r>
           <w:rPr>
@@ -1994,7 +1994,7 @@
           <w:szCs w:val="22"/>
         </w:rPr>
       </w:pPr>
-      <w:hyperlink w:anchor="_Toc134806838" w:history="1">
+      <w:hyperlink w:anchor="_Toc135176214" w:history="1">
         <w:r>
           <w:rPr>
             <w:rStyle w:val="a8"/>
@@ -2017,7 +2017,7 @@
           <w:rPr>
             <w:webHidden/>
           </w:rPr>
-          <w:instrText xml:space="preserve"> PAGEREF _Toc134806838 \h </w:instrText>
+          <w:instrText xml:space="preserve"> PAGEREF _Toc135176214 \h </w:instrText>
         </w:r>
         <w:r>
           <w:rPr>
@@ -2034,7 +2034,7 @@
           <w:rPr>
             <w:webHidden/>
           </w:rPr>
-          <w:t>22</w:t>
+          <w:t>24</w:t>
         </w:r>
         <w:r>
           <w:rPr>
@@ -2053,7 +2053,7 @@
           <w:szCs w:val="22"/>
         </w:rPr>
       </w:pPr>
-      <w:hyperlink w:anchor="_Toc134806839" w:history="1">
+      <w:hyperlink w:anchor="_Toc135176215" w:history="1">
         <w:r>
           <w:rPr>
             <w:rStyle w:val="a8"/>
@@ -2076,7 +2076,7 @@
           <w:rPr>
             <w:webHidden/>
           </w:rPr>
-          <w:instrText xml:space="preserve"> PAGEREF _Toc134806839 \h </w:instrText>
+          <w:instrText xml:space="preserve"> PAGEREF _Toc135176215 \h </w:instrText>
         </w:r>
         <w:r>
           <w:rPr>
@@ -2093,7 +2093,7 @@
           <w:rPr>
             <w:webHidden/>
           </w:rPr>
-          <w:t>23</w:t>
+          <w:t>25</w:t>
         </w:r>
         <w:r>
           <w:rPr>
@@ -2112,7 +2112,7 @@
           <w:szCs w:val="22"/>
         </w:rPr>
       </w:pPr>
-      <w:hyperlink w:anchor="_Toc134806840" w:history="1">
+      <w:hyperlink w:anchor="_Toc135176216" w:history="1">
         <w:r>
           <w:rPr>
             <w:rStyle w:val="a8"/>
@@ -2135,7 +2135,7 @@
           <w:rPr>
             <w:webHidden/>
           </w:rPr>
-          <w:instrText xml:space="preserve"> PAGEREF _Toc134806840 \h </w:instrText>
+          <w:instrText xml:space="preserve"> PAGEREF _Toc135176216 \h </w:instrText>
         </w:r>
         <w:r>
           <w:rPr>
@@ -2152,7 +2152,7 @@
           <w:rPr>
             <w:webHidden/>
           </w:rPr>
-          <w:t>24</w:t>
+          <w:t>27</w:t>
         </w:r>
         <w:r>
           <w:rPr>
@@ -2171,7 +2171,7 @@
           <w:szCs w:val="22"/>
         </w:rPr>
       </w:pPr>
-      <w:hyperlink w:anchor="_Toc134806841" w:history="1">
+      <w:hyperlink w:anchor="_Toc135176217" w:history="1">
         <w:r>
           <w:rPr>
             <w:rStyle w:val="a8"/>
@@ -2220,7 +2220,7 @@
           <w:rPr>
             <w:webHidden/>
           </w:rPr>
-          <w:instrText xml:space="preserve"> PAGEREF _Toc134806841 \h </w:instrText>
+          <w:instrText xml:space="preserve"> PAGEREF _Toc135176217 \h </w:instrText>
         </w:r>
         <w:r>
           <w:rPr>
@@ -2237,7 +2237,7 @@
           <w:rPr>
             <w:webHidden/>
           </w:rPr>
-          <w:t>24</w:t>
+          <w:t>27</w:t>
         </w:r>
         <w:r>
           <w:rPr>
@@ -2342,7 +2342,7 @@
           <w:szCs w:val="28"/>
         </w:rPr>
       </w:pPr>
-      <w:bookmarkStart w:id="0" w:name="_Toc134806814"/>
+      <w:bookmarkStart w:id="0" w:name="_Toc135176190"/>
       <w:r>
         <w:rPr>
           <w:color w:val="000000"/>
@@ -2378,7 +2378,7 @@
           <w:szCs w:val="28"/>
         </w:rPr>
       </w:pPr>
-      <w:bookmarkStart w:id="1" w:name="_Toc134806815"/>
+      <w:bookmarkStart w:id="1" w:name="_Toc135176191"/>
       <w:r>
         <w:rPr>
           <w:rFonts w:ascii="Times New Roman" w:hAnsi="Times New Roman"/>
@@ -3027,7 +3027,7 @@
           <w:szCs w:val="28"/>
         </w:rPr>
       </w:pPr>
-      <w:bookmarkStart w:id="2" w:name="_Toc134806816"/>
+      <w:bookmarkStart w:id="2" w:name="_Toc135176192"/>
       <w:r>
         <w:rPr>
           <w:rFonts w:ascii="Times New Roman" w:hAnsi="Times New Roman"/>
@@ -4185,7 +4185,7 @@
           <w:szCs w:val="28"/>
         </w:rPr>
       </w:pPr>
-      <w:bookmarkStart w:id="3" w:name="_Toc134806817"/>
+      <w:bookmarkStart w:id="3" w:name="_Toc135176193"/>
       <w:r>
         <w:rPr>
           <w:rFonts w:ascii="Times New Roman" w:hAnsi="Times New Roman"/>
@@ -4267,7 +4267,6 @@
         </w:rPr>
         <w:t xml:space="preserve">Самый важный ресурс для достижения результата проекта </w:t>
       </w:r>
-      <w:proofErr w:type="gramStart"/>
       <w:r>
         <w:rPr>
           <w:color w:val="313131"/>
@@ -4286,7 +4285,6 @@
         </w:rPr>
         <w:t xml:space="preserve"> это</w:t>
       </w:r>
-      <w:proofErr w:type="gramEnd"/>
       <w:r>
         <w:rPr>
           <w:color w:val="313131"/>
@@ -4346,27 +4344,7 @@
           <w:szCs w:val="28"/>
           <w:shd w:val="clear" w:color="auto" w:fill="FFFFFF"/>
         </w:rPr>
-        <w:t xml:space="preserve">Команда проекта </w:t>
-      </w:r>
-      <w:proofErr w:type="gramStart"/>
-      <w:r>
-        <w:rPr>
-          <w:color w:val="313131"/>
-          <w:sz w:val="28"/>
-          <w:szCs w:val="28"/>
-          <w:shd w:val="clear" w:color="auto" w:fill="FFFFFF"/>
-        </w:rPr>
-        <w:t>― это</w:t>
-      </w:r>
-      <w:proofErr w:type="gramEnd"/>
-      <w:r>
-        <w:rPr>
-          <w:color w:val="313131"/>
-          <w:sz w:val="28"/>
-          <w:szCs w:val="28"/>
-          <w:shd w:val="clear" w:color="auto" w:fill="FFFFFF"/>
-        </w:rPr>
-        <w:t xml:space="preserve"> малочисленная группа людей (</w:t>
+        <w:t>Команда проекта ― это малочисленная группа людей (</w:t>
       </w:r>
       <w:r>
         <w:rPr>
@@ -6574,7 +6552,7 @@
         </w:rPr>
       </w:pPr>
       <w:bookmarkStart w:id="4" w:name="_Toc373852695"/>
-      <w:bookmarkStart w:id="5" w:name="_Toc134806818"/>
+      <w:bookmarkStart w:id="5" w:name="_Toc135176194"/>
       <w:r>
         <w:rPr>
           <w:color w:val="000000"/>
@@ -6629,7 +6607,7 @@
           <w:szCs w:val="28"/>
         </w:rPr>
       </w:pPr>
-      <w:bookmarkStart w:id="6" w:name="_Toc134806819"/>
+      <w:bookmarkStart w:id="6" w:name="_Toc135176195"/>
       <w:r>
         <w:rPr>
           <w:rFonts w:ascii="Times New Roman" w:hAnsi="Times New Roman"/>
@@ -7938,23 +7916,7 @@
           <w:szCs w:val="28"/>
         </w:rPr>
         <w:lastRenderedPageBreak/>
-        <w:t xml:space="preserve">JIRA приносит большой эффект любой компании, деятельность которой можно интерпретировать как выполнение каких-либо проектов, </w:t>
-      </w:r>
-      <w:proofErr w:type="gramStart"/>
-      <w:r>
-        <w:rPr>
-          <w:sz w:val="28"/>
-          <w:szCs w:val="28"/>
-        </w:rPr>
-        <w:t>задач</w:t>
-      </w:r>
-      <w:proofErr w:type="gramEnd"/>
-      <w:r>
-        <w:rPr>
-          <w:sz w:val="28"/>
-          <w:szCs w:val="28"/>
-        </w:rPr>
-        <w:t xml:space="preserve"> имеющих тематические и временные рамки. JIRA оперирует такими понятиями как проекты и задачи. Задачи создаются в проектах, на выполнение задач назначаются исполнители.</w:t>
+        <w:t>JIRA приносит большой эффект любой компании, деятельность которой можно интерпретировать как выполнение каких-либо проектов, задач имеющих тематические и временные рамки. JIRA оперирует такими понятиями как проекты и задачи. Задачи создаются в проектах, на выполнение задач назначаются исполнители.</w:t>
       </w:r>
       <w:r>
         <w:rPr>
@@ -8064,23 +8026,7 @@
           <w:sz w:val="28"/>
           <w:szCs w:val="28"/>
         </w:rPr>
-        <w:t xml:space="preserve">), позволяющая настраивать процесс движения задач </w:t>
-      </w:r>
-      <w:proofErr w:type="gramStart"/>
-      <w:r>
-        <w:rPr>
-          <w:sz w:val="28"/>
-          <w:szCs w:val="28"/>
-        </w:rPr>
-        <w:t>в соответствии с требованиями</w:t>
-      </w:r>
-      <w:proofErr w:type="gramEnd"/>
-      <w:r>
-        <w:rPr>
-          <w:sz w:val="28"/>
-          <w:szCs w:val="28"/>
-        </w:rPr>
-        <w:t xml:space="preserve"> принятыми на предприятии, управлять видом и набором полей описания задачи.</w:t>
+        <w:t>), позволяющая настраивать процесс движения задач в соответствии с требованиями принятыми на предприятии, управлять видом и набором полей описания задачи.</w:t>
       </w:r>
     </w:p>
     <w:p>
@@ -8553,10 +8499,7 @@
         <w:fldChar w:fldCharType="begin"/>
       </w:r>
       <w:r>
-        <w:instrText xml:space="preserve"> HYPERLINK "https://www.tadv</w:instrText>
-      </w:r>
-      <w:r>
-        <w:instrText xml:space="preserve">iser.ru/index.php/SaaS" \o "SaaS" </w:instrText>
+        <w:instrText xml:space="preserve"> HYPERLINK "https://www.tadviser.ru/index.php/SaaS" \o "SaaS" </w:instrText>
       </w:r>
       <w:r>
         <w:fldChar w:fldCharType="separate"/>
@@ -9064,33 +9007,15 @@
           <w:szCs w:val="28"/>
           <w:shd w:val="clear" w:color="auto" w:fill="FFFFFF"/>
         </w:rPr>
-        <w:t xml:space="preserve"> </w:t>
-      </w:r>
-      <w:proofErr w:type="gramStart"/>
-      <w:r>
-        <w:rPr>
-          <w:sz w:val="28"/>
-          <w:szCs w:val="28"/>
-          <w:shd w:val="clear" w:color="auto" w:fill="FFFFFF"/>
-        </w:rPr>
-        <w:t xml:space="preserve">- </w:t>
-      </w:r>
-      <w:r>
-        <w:rPr>
-          <w:sz w:val="28"/>
-          <w:szCs w:val="28"/>
-          <w:shd w:val="clear" w:color="auto" w:fill="FFFFFF"/>
-        </w:rPr>
-        <w:t>это</w:t>
-      </w:r>
-      <w:proofErr w:type="gramEnd"/>
-      <w:r>
-        <w:rPr>
-          <w:sz w:val="28"/>
-          <w:szCs w:val="28"/>
-          <w:shd w:val="clear" w:color="auto" w:fill="FFFFFF"/>
-        </w:rPr>
-        <w:t xml:space="preserve"> программный комплекс (сервис), предназначенный для оптимизации ведения бизнеса и контроля за производственным процессом. Битрикс24 – это </w:t>
+        <w:t xml:space="preserve"> - </w:t>
+      </w:r>
+      <w:r>
+        <w:rPr>
+          <w:sz w:val="28"/>
+          <w:szCs w:val="28"/>
+          <w:shd w:val="clear" w:color="auto" w:fill="FFFFFF"/>
+        </w:rPr>
+        <w:t>это программный комплекс (сервис), предназначенный для оптимизации ведения бизнеса и контроля за производственным процессом. Битрикс24 – это </w:t>
       </w:r>
       <w:r>
         <w:rPr>
@@ -9959,6 +9884,580 @@
     </w:p>
     <w:p>
       <w:pPr>
+        <w:pStyle w:val="aff1"/>
+        <w:numPr>
+          <w:ilvl w:val="0"/>
+          <w:numId w:val="9"/>
+        </w:numPr>
+        <w:shd w:val="clear" w:color="auto" w:fill="FFFFFF"/>
+        <w:spacing w:line="360" w:lineRule="auto"/>
+        <w:ind w:left="0" w:firstLine="709"/>
+      </w:pPr>
+      <w:r>
+        <w:t>Planny24</w:t>
+      </w:r>
+    </w:p>
+    <w:p>
+      <w:pPr>
+        <w:shd w:val="clear" w:color="auto" w:fill="FFFFFF"/>
+        <w:spacing w:line="360" w:lineRule="auto"/>
+        <w:ind w:firstLine="709"/>
+        <w:rPr>
+          <w:sz w:val="28"/>
+          <w:szCs w:val="28"/>
+        </w:rPr>
+      </w:pPr>
+      <w:r>
+        <w:rPr>
+          <w:sz w:val="28"/>
+          <w:szCs w:val="28"/>
+        </w:rPr>
+        <w:t>Planny24 – облачный сервис для управления процессами технической эксплуатации [13].</w:t>
+      </w:r>
+    </w:p>
+    <w:p>
+      <w:pPr>
+        <w:shd w:val="clear" w:color="auto" w:fill="FFFFFF"/>
+        <w:spacing w:line="360" w:lineRule="auto"/>
+        <w:ind w:firstLine="709"/>
+        <w:rPr>
+          <w:sz w:val="28"/>
+          <w:szCs w:val="28"/>
+        </w:rPr>
+      </w:pPr>
+      <w:r>
+        <w:rPr>
+          <w:sz w:val="28"/>
+          <w:szCs w:val="28"/>
+        </w:rPr>
+        <w:t>Основные возможности:</w:t>
+      </w:r>
+    </w:p>
+    <w:p>
+      <w:pPr>
+        <w:pStyle w:val="aff1"/>
+        <w:numPr>
+          <w:ilvl w:val="0"/>
+          <w:numId w:val="23"/>
+        </w:numPr>
+        <w:shd w:val="clear" w:color="auto" w:fill="FFFFFF"/>
+        <w:spacing w:line="360" w:lineRule="auto"/>
+      </w:pPr>
+      <w:r>
+        <w:t>Управление работами (нарядами);</w:t>
+      </w:r>
+    </w:p>
+    <w:p>
+      <w:pPr>
+        <w:pStyle w:val="aff1"/>
+        <w:numPr>
+          <w:ilvl w:val="0"/>
+          <w:numId w:val="23"/>
+        </w:numPr>
+        <w:shd w:val="clear" w:color="auto" w:fill="FFFFFF"/>
+        <w:spacing w:line="360" w:lineRule="auto"/>
+      </w:pPr>
+      <w:r>
+        <w:t>Ведение данных оборудования;</w:t>
+      </w:r>
+    </w:p>
+    <w:p>
+      <w:pPr>
+        <w:pStyle w:val="aff1"/>
+        <w:numPr>
+          <w:ilvl w:val="0"/>
+          <w:numId w:val="23"/>
+        </w:numPr>
+        <w:shd w:val="clear" w:color="auto" w:fill="FFFFFF"/>
+        <w:spacing w:line="360" w:lineRule="auto"/>
+      </w:pPr>
+      <w:r>
+        <w:t>Планирование работ;</w:t>
+      </w:r>
+    </w:p>
+    <w:p>
+      <w:pPr>
+        <w:pStyle w:val="aff1"/>
+        <w:numPr>
+          <w:ilvl w:val="0"/>
+          <w:numId w:val="23"/>
+        </w:numPr>
+        <w:shd w:val="clear" w:color="auto" w:fill="FFFFFF"/>
+        <w:spacing w:line="360" w:lineRule="auto"/>
+      </w:pPr>
+      <w:r>
+        <w:t>Отчётность и аналитика;</w:t>
+      </w:r>
+    </w:p>
+    <w:p>
+      <w:pPr>
+        <w:pStyle w:val="aff1"/>
+        <w:numPr>
+          <w:ilvl w:val="0"/>
+          <w:numId w:val="23"/>
+        </w:numPr>
+        <w:shd w:val="clear" w:color="auto" w:fill="FFFFFF"/>
+        <w:spacing w:line="360" w:lineRule="auto"/>
+      </w:pPr>
+      <w:r>
+        <w:t>Хранение технической документации;</w:t>
+      </w:r>
+    </w:p>
+    <w:p>
+      <w:pPr>
+        <w:pStyle w:val="aff1"/>
+        <w:numPr>
+          <w:ilvl w:val="0"/>
+          <w:numId w:val="23"/>
+        </w:numPr>
+        <w:shd w:val="clear" w:color="auto" w:fill="FFFFFF"/>
+        <w:spacing w:line="360" w:lineRule="auto"/>
+      </w:pPr>
+      <w:r>
+        <w:t>Облачный сервис.</w:t>
+      </w:r>
+    </w:p>
+    <w:p>
+      <w:pPr>
+        <w:shd w:val="clear" w:color="auto" w:fill="FFFFFF"/>
+        <w:spacing w:line="360" w:lineRule="auto"/>
+        <w:ind w:firstLine="709"/>
+        <w:rPr>
+          <w:sz w:val="28"/>
+          <w:szCs w:val="28"/>
+        </w:rPr>
+      </w:pPr>
+      <w:r>
+        <w:rPr>
+          <w:sz w:val="28"/>
+          <w:szCs w:val="28"/>
+        </w:rPr>
+        <w:t>Основные недостатки:</w:t>
+      </w:r>
+    </w:p>
+    <w:p>
+      <w:pPr>
+        <w:pStyle w:val="aff1"/>
+        <w:numPr>
+          <w:ilvl w:val="0"/>
+          <w:numId w:val="24"/>
+        </w:numPr>
+        <w:shd w:val="clear" w:color="auto" w:fill="FFFFFF"/>
+        <w:spacing w:line="360" w:lineRule="auto"/>
+      </w:pPr>
+      <w:r>
+        <w:t>Больше подходит для фрилансеров, среднего и малого бизнеса, индивидуальных предпринимателей;</w:t>
+      </w:r>
+    </w:p>
+    <w:p>
+      <w:pPr>
+        <w:pStyle w:val="aff1"/>
+        <w:numPr>
+          <w:ilvl w:val="0"/>
+          <w:numId w:val="24"/>
+        </w:numPr>
+        <w:shd w:val="clear" w:color="auto" w:fill="FFFFFF"/>
+        <w:spacing w:line="360" w:lineRule="auto"/>
+      </w:pPr>
+      <w:r>
+        <w:t>Только коробочное решение, нет возможности подобрать функционал под себя;</w:t>
+      </w:r>
+    </w:p>
+    <w:p>
+      <w:pPr>
+        <w:pStyle w:val="aff1"/>
+        <w:numPr>
+          <w:ilvl w:val="0"/>
+          <w:numId w:val="24"/>
+        </w:numPr>
+        <w:shd w:val="clear" w:color="auto" w:fill="FFFFFF"/>
+        <w:spacing w:line="360" w:lineRule="auto"/>
+      </w:pPr>
+      <w:r>
+        <w:t>Нет технической поддержки сотрудников;</w:t>
+      </w:r>
+    </w:p>
+    <w:p>
+      <w:pPr>
+        <w:pStyle w:val="aff1"/>
+        <w:numPr>
+          <w:ilvl w:val="0"/>
+          <w:numId w:val="24"/>
+        </w:numPr>
+        <w:shd w:val="clear" w:color="auto" w:fill="FFFFFF"/>
+        <w:spacing w:line="360" w:lineRule="auto"/>
+      </w:pPr>
+      <w:r>
+        <w:t xml:space="preserve">Авторизация с помощью </w:t>
+      </w:r>
+      <w:proofErr w:type="spellStart"/>
+      <w:r>
+        <w:t>e-mail</w:t>
+      </w:r>
+      <w:proofErr w:type="spellEnd"/>
+      <w:r>
+        <w:t>-аккаунта;</w:t>
+      </w:r>
+    </w:p>
+    <w:p>
+      <w:pPr>
+        <w:pStyle w:val="aff1"/>
+        <w:numPr>
+          <w:ilvl w:val="0"/>
+          <w:numId w:val="24"/>
+        </w:numPr>
+        <w:shd w:val="clear" w:color="auto" w:fill="FFFFFF"/>
+        <w:spacing w:line="360" w:lineRule="auto"/>
+      </w:pPr>
+      <w:r>
+        <w:t>Многопользовательский доступ отсутствует;</w:t>
+      </w:r>
+    </w:p>
+    <w:p>
+      <w:pPr>
+        <w:pStyle w:val="aff1"/>
+        <w:numPr>
+          <w:ilvl w:val="0"/>
+          <w:numId w:val="24"/>
+        </w:numPr>
+        <w:shd w:val="clear" w:color="auto" w:fill="FFFFFF"/>
+        <w:spacing w:line="360" w:lineRule="auto"/>
+      </w:pPr>
+      <w:r>
+        <w:t>Отсутствует интеграция с программами.</w:t>
+      </w:r>
+    </w:p>
+    <w:p>
+      <w:pPr>
+        <w:shd w:val="clear" w:color="auto" w:fill="FFFFFF"/>
+        <w:spacing w:line="360" w:lineRule="auto"/>
+        <w:ind w:firstLine="709"/>
+        <w:rPr>
+          <w:sz w:val="28"/>
+          <w:szCs w:val="28"/>
+        </w:rPr>
+      </w:pPr>
+      <w:r>
+        <w:rPr>
+          <w:sz w:val="28"/>
+          <w:szCs w:val="28"/>
+        </w:rPr>
+        <w:t>Разработчик – ЗАО «Си Проект», Россия, г. Санкт-Петербург.</w:t>
+      </w:r>
+    </w:p>
+    <w:p>
+      <w:pPr>
+        <w:shd w:val="clear" w:color="auto" w:fill="FFFFFF"/>
+        <w:spacing w:line="360" w:lineRule="auto"/>
+        <w:ind w:firstLine="709"/>
+        <w:rPr>
+          <w:sz w:val="28"/>
+          <w:szCs w:val="28"/>
+        </w:rPr>
+      </w:pPr>
+    </w:p>
+    <w:p>
+      <w:pPr>
+        <w:pStyle w:val="aff1"/>
+        <w:numPr>
+          <w:ilvl w:val="0"/>
+          <w:numId w:val="9"/>
+        </w:numPr>
+        <w:shd w:val="clear" w:color="auto" w:fill="FFFFFF"/>
+        <w:spacing w:line="360" w:lineRule="auto"/>
+        <w:ind w:left="0" w:firstLine="709"/>
+      </w:pPr>
+      <w:proofErr w:type="spellStart"/>
+      <w:r>
+        <w:lastRenderedPageBreak/>
+        <w:t>Мегаплан</w:t>
+      </w:r>
+      <w:proofErr w:type="spellEnd"/>
+    </w:p>
+    <w:p>
+      <w:pPr>
+        <w:shd w:val="clear" w:color="auto" w:fill="FFFFFF"/>
+        <w:spacing w:line="360" w:lineRule="auto"/>
+        <w:ind w:firstLine="709"/>
+        <w:rPr>
+          <w:sz w:val="28"/>
+          <w:szCs w:val="28"/>
+        </w:rPr>
+      </w:pPr>
+      <w:proofErr w:type="spellStart"/>
+      <w:r>
+        <w:rPr>
+          <w:sz w:val="28"/>
+          <w:szCs w:val="28"/>
+        </w:rPr>
+        <w:t>Мегаплан</w:t>
+      </w:r>
+      <w:proofErr w:type="spellEnd"/>
+      <w:r>
+        <w:rPr>
+          <w:sz w:val="28"/>
+          <w:szCs w:val="28"/>
+        </w:rPr>
+        <w:t xml:space="preserve"> - СРМ-система, созданная в первую очередь для управления проектами и обеспечения контроля над сотрудниками. Инструментарий направлен на организацию труда, оптимизацию рутинных обязанностей и автоматизацию бизнес-процессов [14].</w:t>
+      </w:r>
+    </w:p>
+    <w:p>
+      <w:pPr>
+        <w:shd w:val="clear" w:color="auto" w:fill="FFFFFF"/>
+        <w:spacing w:line="360" w:lineRule="auto"/>
+        <w:ind w:firstLine="709"/>
+        <w:rPr>
+          <w:sz w:val="28"/>
+          <w:szCs w:val="28"/>
+        </w:rPr>
+      </w:pPr>
+      <w:r>
+        <w:rPr>
+          <w:sz w:val="28"/>
+          <w:szCs w:val="28"/>
+        </w:rPr>
+        <w:t>Преимущества:</w:t>
+      </w:r>
+    </w:p>
+    <w:p>
+      <w:pPr>
+        <w:pStyle w:val="aff1"/>
+        <w:numPr>
+          <w:ilvl w:val="0"/>
+          <w:numId w:val="25"/>
+        </w:numPr>
+        <w:shd w:val="clear" w:color="auto" w:fill="FFFFFF"/>
+        <w:spacing w:line="360" w:lineRule="auto"/>
+      </w:pPr>
+      <w:r>
+        <w:t>Много функций и настроек;</w:t>
+      </w:r>
+    </w:p>
+    <w:p>
+      <w:pPr>
+        <w:pStyle w:val="aff1"/>
+        <w:numPr>
+          <w:ilvl w:val="0"/>
+          <w:numId w:val="25"/>
+        </w:numPr>
+        <w:shd w:val="clear" w:color="auto" w:fill="FFFFFF"/>
+        <w:spacing w:line="360" w:lineRule="auto"/>
+      </w:pPr>
+      <w:r>
+        <w:t xml:space="preserve">Детальный </w:t>
+      </w:r>
+      <w:proofErr w:type="spellStart"/>
+      <w:r>
+        <w:t>help</w:t>
+      </w:r>
+      <w:proofErr w:type="spellEnd"/>
+      <w:r>
+        <w:t>-сервис;</w:t>
+      </w:r>
+    </w:p>
+    <w:p>
+      <w:pPr>
+        <w:pStyle w:val="aff1"/>
+        <w:numPr>
+          <w:ilvl w:val="0"/>
+          <w:numId w:val="25"/>
+        </w:numPr>
+        <w:shd w:val="clear" w:color="auto" w:fill="FFFFFF"/>
+        <w:spacing w:line="360" w:lineRule="auto"/>
+      </w:pPr>
+      <w:r>
+        <w:t>Интегрируется со многими другими программами;</w:t>
+      </w:r>
+    </w:p>
+    <w:p>
+      <w:pPr>
+        <w:pStyle w:val="aff1"/>
+        <w:numPr>
+          <w:ilvl w:val="0"/>
+          <w:numId w:val="25"/>
+        </w:numPr>
+        <w:shd w:val="clear" w:color="auto" w:fill="FFFFFF"/>
+        <w:spacing w:line="360" w:lineRule="auto"/>
+      </w:pPr>
+      <w:r>
+        <w:t>Ведение данных оборудования;</w:t>
+      </w:r>
+    </w:p>
+    <w:p>
+      <w:pPr>
+        <w:pStyle w:val="aff1"/>
+        <w:numPr>
+          <w:ilvl w:val="0"/>
+          <w:numId w:val="25"/>
+        </w:numPr>
+        <w:shd w:val="clear" w:color="auto" w:fill="FFFFFF"/>
+        <w:spacing w:line="360" w:lineRule="auto"/>
+      </w:pPr>
+      <w:r>
+        <w:t>Отчётность и аналитика;</w:t>
+      </w:r>
+    </w:p>
+    <w:p>
+      <w:pPr>
+        <w:pStyle w:val="aff1"/>
+        <w:numPr>
+          <w:ilvl w:val="0"/>
+          <w:numId w:val="25"/>
+        </w:numPr>
+        <w:shd w:val="clear" w:color="auto" w:fill="FFFFFF"/>
+        <w:spacing w:line="360" w:lineRule="auto"/>
+      </w:pPr>
+      <w:r>
+        <w:t>Управление работами.</w:t>
+      </w:r>
+    </w:p>
+    <w:p>
+      <w:pPr>
+        <w:shd w:val="clear" w:color="auto" w:fill="FFFFFF"/>
+        <w:spacing w:line="360" w:lineRule="auto"/>
+        <w:ind w:firstLine="709"/>
+        <w:rPr>
+          <w:sz w:val="28"/>
+          <w:szCs w:val="28"/>
+        </w:rPr>
+      </w:pPr>
+      <w:r>
+        <w:rPr>
+          <w:sz w:val="28"/>
+          <w:szCs w:val="28"/>
+        </w:rPr>
+        <w:t>Недостатки:</w:t>
+      </w:r>
+    </w:p>
+    <w:p>
+      <w:pPr>
+        <w:pStyle w:val="aff1"/>
+        <w:numPr>
+          <w:ilvl w:val="0"/>
+          <w:numId w:val="26"/>
+        </w:numPr>
+        <w:shd w:val="clear" w:color="auto" w:fill="FFFFFF"/>
+        <w:spacing w:line="360" w:lineRule="auto"/>
+      </w:pPr>
+      <w:r>
+        <w:t>Нужно устанавливать мобильное приложение;</w:t>
+      </w:r>
+    </w:p>
+    <w:p>
+      <w:pPr>
+        <w:pStyle w:val="aff1"/>
+        <w:numPr>
+          <w:ilvl w:val="0"/>
+          <w:numId w:val="26"/>
+        </w:numPr>
+        <w:shd w:val="clear" w:color="auto" w:fill="FFFFFF"/>
+        <w:spacing w:line="360" w:lineRule="auto"/>
+      </w:pPr>
+      <w:r>
+        <w:t>Платный облачный сервис с ежемесячной оплатой, либо дорогостоящая покупка и установка ПО на сервер компании;</w:t>
+      </w:r>
+    </w:p>
+    <w:p>
+      <w:pPr>
+        <w:pStyle w:val="aff1"/>
+        <w:numPr>
+          <w:ilvl w:val="0"/>
+          <w:numId w:val="26"/>
+        </w:numPr>
+        <w:shd w:val="clear" w:color="auto" w:fill="FFFFFF"/>
+        <w:spacing w:line="360" w:lineRule="auto"/>
+      </w:pPr>
+      <w:r>
+        <w:t>Медленная техническая поддержка.</w:t>
+      </w:r>
+    </w:p>
+    <w:p>
+      <w:pPr>
+        <w:shd w:val="clear" w:color="auto" w:fill="FFFFFF"/>
+        <w:spacing w:line="360" w:lineRule="auto"/>
+        <w:ind w:firstLine="709"/>
+        <w:rPr>
+          <w:sz w:val="28"/>
+          <w:szCs w:val="28"/>
+        </w:rPr>
+      </w:pPr>
+      <w:r>
+        <w:rPr>
+          <w:sz w:val="28"/>
+          <w:szCs w:val="28"/>
+        </w:rPr>
+        <w:t>Разработчик – российская компания «Первый бит», г. Омск.</w:t>
+      </w:r>
+    </w:p>
+    <w:p>
+      <w:pPr>
+        <w:shd w:val="clear" w:color="auto" w:fill="FFFFFF"/>
+        <w:spacing w:line="360" w:lineRule="auto"/>
+        <w:ind w:firstLine="709"/>
+        <w:jc w:val="both"/>
+        <w:rPr>
+          <w:sz w:val="28"/>
+          <w:szCs w:val="28"/>
+        </w:rPr>
+      </w:pPr>
+      <w:r>
+        <w:rPr>
+          <w:sz w:val="28"/>
+          <w:szCs w:val="28"/>
+        </w:rPr>
+        <w:t xml:space="preserve">На отечественном рынке пока находят себе применение такие иностранных приложения, как </w:t>
+      </w:r>
+      <w:proofErr w:type="spellStart"/>
+      <w:r>
+        <w:rPr>
+          <w:sz w:val="28"/>
+          <w:szCs w:val="28"/>
+        </w:rPr>
+        <w:t>SingularityApp</w:t>
+      </w:r>
+      <w:proofErr w:type="spellEnd"/>
+      <w:r>
+        <w:rPr>
+          <w:sz w:val="28"/>
+          <w:szCs w:val="28"/>
+        </w:rPr>
+        <w:t xml:space="preserve">, </w:t>
+      </w:r>
+      <w:proofErr w:type="spellStart"/>
+      <w:r>
+        <w:rPr>
+          <w:sz w:val="28"/>
+          <w:szCs w:val="28"/>
+        </w:rPr>
+        <w:t>TickTick</w:t>
+      </w:r>
+      <w:proofErr w:type="spellEnd"/>
+      <w:r>
+        <w:rPr>
+          <w:sz w:val="28"/>
+          <w:szCs w:val="28"/>
+        </w:rPr>
+        <w:t xml:space="preserve">, </w:t>
+      </w:r>
+      <w:proofErr w:type="spellStart"/>
+      <w:r>
+        <w:rPr>
+          <w:sz w:val="28"/>
+          <w:szCs w:val="28"/>
+        </w:rPr>
+        <w:t>Todoist</w:t>
+      </w:r>
+      <w:proofErr w:type="spellEnd"/>
+      <w:r>
+        <w:rPr>
+          <w:sz w:val="28"/>
+          <w:szCs w:val="28"/>
+        </w:rPr>
+        <w:t xml:space="preserve"> и др., однако в свете усиления санкционного давления недружественных стран с 2022 года их использование в ближайшей перспективе сопряжено с определенными рисками. К тому же некоторые приложения имеют скудный функционал в бесплатной версии, для них нужно устанавливать специальное приложение, у них высокая цена платных версий.</w:t>
+      </w:r>
+    </w:p>
+    <w:p>
+      <w:pPr>
         <w:autoSpaceDE w:val="0"/>
         <w:autoSpaceDN w:val="0"/>
         <w:adjustRightInd w:val="0"/>
@@ -9974,6 +10473,36 @@
     </w:p>
     <w:p>
       <w:pPr>
+        <w:autoSpaceDE w:val="0"/>
+        <w:autoSpaceDN w:val="0"/>
+        <w:adjustRightInd w:val="0"/>
+        <w:spacing w:line="360" w:lineRule="auto"/>
+        <w:ind w:firstLine="709"/>
+        <w:jc w:val="both"/>
+        <w:outlineLvl w:val="1"/>
+        <w:rPr>
+          <w:sz w:val="28"/>
+          <w:szCs w:val="28"/>
+        </w:rPr>
+      </w:pPr>
+    </w:p>
+    <w:p>
+      <w:pPr>
+        <w:autoSpaceDE w:val="0"/>
+        <w:autoSpaceDN w:val="0"/>
+        <w:adjustRightInd w:val="0"/>
+        <w:spacing w:line="360" w:lineRule="auto"/>
+        <w:ind w:firstLine="709"/>
+        <w:jc w:val="both"/>
+        <w:outlineLvl w:val="1"/>
+        <w:rPr>
+          <w:sz w:val="28"/>
+          <w:szCs w:val="28"/>
+        </w:rPr>
+      </w:pPr>
+    </w:p>
+    <w:p>
+      <w:pPr>
         <w:pStyle w:val="afe"/>
         <w:spacing w:after="0" w:line="360" w:lineRule="auto"/>
         <w:ind w:firstLine="709"/>
@@ -9983,7 +10512,7 @@
           <w:szCs w:val="28"/>
         </w:rPr>
       </w:pPr>
-      <w:bookmarkStart w:id="8" w:name="_Toc134806820"/>
+      <w:bookmarkStart w:id="8" w:name="_Toc135176196"/>
       <w:r>
         <w:rPr>
           <w:rFonts w:ascii="Times New Roman" w:hAnsi="Times New Roman"/>
@@ -10025,6 +10554,7 @@
           <w:sz w:val="28"/>
           <w:szCs w:val="28"/>
         </w:rPr>
+        <w:lastRenderedPageBreak/>
         <w:t>Анализ существующих программных продуктов обнаружил некоторые недостатки, обуславливающие дальнейшее проведение разработки ПО в данном направлении:</w:t>
       </w:r>
     </w:p>
@@ -10136,15 +10666,7 @@
           <w:sz w:val="28"/>
           <w:szCs w:val="28"/>
         </w:rPr>
-        <w:t>Информационный ресурс системы (база данных, СУБД, модули программного кода, конфигурационная информация) должен находиться на уда</w:t>
-      </w:r>
-      <w:r>
-        <w:rPr>
-          <w:sz w:val="28"/>
-          <w:szCs w:val="28"/>
-        </w:rPr>
-        <w:lastRenderedPageBreak/>
-        <w:t xml:space="preserve">лённом сервере. </w:t>
+        <w:t xml:space="preserve">Информационный ресурс системы (база данных, СУБД, модули программного кода, конфигурационная информация) должен находиться на удалённом сервере. </w:t>
       </w:r>
       <w:r>
         <w:rPr>
@@ -10368,6 +10890,7 @@
           <w:sz w:val="28"/>
           <w:szCs w:val="28"/>
         </w:rPr>
+        <w:lastRenderedPageBreak/>
         <w:t>- отправки результатов работ</w:t>
       </w:r>
       <w:r>
@@ -10769,7 +11292,6 @@
           <w:sz w:val="28"/>
           <w:szCs w:val="28"/>
         </w:rPr>
-        <w:lastRenderedPageBreak/>
         <w:t>- Мой план/Мои задачи на завтра/задачи на завтра</w:t>
       </w:r>
       <w:r>
@@ -10978,13 +11500,14 @@
           <w:szCs w:val="28"/>
         </w:rPr>
       </w:pPr>
-      <w:bookmarkStart w:id="9" w:name="_Toc134806821"/>
+      <w:bookmarkStart w:id="9" w:name="_Toc135176197"/>
       <w:r>
         <w:rPr>
           <w:rFonts w:ascii="Times New Roman" w:hAnsi="Times New Roman"/>
           <w:sz w:val="28"/>
           <w:szCs w:val="28"/>
         </w:rPr>
+        <w:lastRenderedPageBreak/>
         <w:t>2.</w:t>
       </w:r>
       <w:r>
@@ -11532,7 +12055,6 @@
         <w:spacing w:line="360" w:lineRule="auto"/>
       </w:pPr>
       <w:r>
-        <w:lastRenderedPageBreak/>
         <w:t>Локальные информационные системы. В этом случае все компоненты системы располагаются на одном компьютере. Очевидным недостатком этой архитектуры является возможность работать только одному пользователю. Другие пользователи не имеют возможности получить доступ к данным даже для чтения</w:t>
       </w:r>
     </w:p>
@@ -11550,7 +12072,11 @@
         <w:spacing w:line="360" w:lineRule="auto"/>
       </w:pPr>
       <w:r>
-        <w:t>Файл-серверная архитектура. В данной архитектуре данные хранятся в файлах на выделенном специально для этой цели компьютере (файловом сервере). Компьютеры пользователей соединены с сервером сетью, поэтому доступ к данным могут получить несколько пользователей одновременно. Однако, кроме функций хранения данных и обеспечения доступа к ним, файловый сервер никаких функций не выполняет. Приложения, обрабатывающие данные, находятся на пользовательских компьютерах. Обработка данных на пользовательском ко</w:t>
+        <w:t xml:space="preserve">Файл-серверная архитектура. В данной архитектуре данные хранятся в файлах на выделенном специально для этой цели компьютере (файловом сервере). Компьютеры пользователей соединены с сервером сетью, поэтому доступ к данным могут получить несколько пользователей одновременно. Однако, кроме </w:t>
+      </w:r>
+      <w:r>
+        <w:lastRenderedPageBreak/>
+        <w:t>функций хранения данных и обеспечения доступа к ним, файловый сервер никаких функций не выполняет. Приложения, обрабатывающие данные, находятся на пользовательских компьютерах. Обработка данных на пользовательском ко</w:t>
       </w:r>
       <w:r>
         <w:t>м</w:t>
@@ -11579,27 +12105,7 @@
         <w:t xml:space="preserve">Клиент-серверная архитектура. В данном виде архитектуры в </w:t>
       </w:r>
       <w:r>
-        <w:t xml:space="preserve">состав системы управления базами данных включается новый компонент – процедурный язык программирования, с помощью которого появляется возможность создания хранимых процедур обработки данных и обработки их значительного объёма непосредственно на сервере. Данная архитектура позволяет существенно разгрузить сеть и поддерживать непротиворечивость </w:t>
-      </w:r>
-      <w:proofErr w:type="gramStart"/>
-      <w:r>
-        <w:t>данных  за</w:t>
-      </w:r>
-      <w:proofErr w:type="gramEnd"/>
-      <w:r>
-        <w:t xml:space="preserve"> счёт их централизованной обработки. Однако языки хранимых процедур не приспособлены для полноценной реализации </w:t>
-      </w:r>
-      <w:proofErr w:type="gramStart"/>
-      <w:r>
-        <w:t>бизнес-логики</w:t>
-      </w:r>
-      <w:proofErr w:type="gramEnd"/>
-      <w:r>
-        <w:t xml:space="preserve"> и она реализуется на клиентском компьютере. Такой подход имеет следующие недостатки: любые </w:t>
-      </w:r>
-      <w:r>
-        <w:lastRenderedPageBreak/>
-        <w:t>изменения в бизнес-логике требуют обновления на клиентском компьютере, клиентские компьютеры должны быть достаточно производительными, система слабо защищена от взломов.</w:t>
+        <w:t>состав системы управления базами данных включается новый компонент – процедурный язык программирования, с помощью которого появляется возможность создания хранимых процедур обработки данных и обработки их значительного объёма непосредственно на сервере. Данная архитектура позволяет существенно разгрузить сеть и поддерживать непротиворечивость данных  за счёт их централизованной обработки. Однако языки хранимых процедур не приспособлены для полноценной реализации бизнес-логики и она реализуется на клиентском компьютере. Такой подход имеет следующие недостатки: любые изменения в бизнес-логике требуют обновления на клиентском компьютере, клиентские компьютеры должны быть достаточно производительными, система слабо защищена от взломов.</w:t>
       </w:r>
     </w:p>
     <w:p>
@@ -11625,7 +12131,11 @@
         <w:t xml:space="preserve"> архитектура. В данном виде архитектуры реализация бизнес-логики перенесена с клиентских компьютеров на специальный промежуточный уровень – сервер приложений, представляющий собой комплекс программ, выполняемых на сервере.</w:t>
       </w:r>
       <w:r>
-        <w:t xml:space="preserve"> Использование сервера приложений позволяет максимально разгрузить клиентские компьютеры и сделать обработку данных ещё более централизованной, что повышает скорость и надёжность информационной системы.</w:t>
+        <w:t xml:space="preserve"> Использование сервера приложений позволяет максимально разгрузить клиентские компьютеры и сделать обработку данных ещё более централизованной, что </w:t>
+      </w:r>
+      <w:r>
+        <w:lastRenderedPageBreak/>
+        <w:t>повышает скорость и надёжность информационной системы.</w:t>
       </w:r>
     </w:p>
     <w:p>
@@ -11680,19 +12190,7 @@
         <w:t>-архитектуры можно назвать веб-приложения. Их отличительной особенностью является передача запросов и результатов их обработки через сеть Интернет и использование в качестве клиентского приложения стандартного Интернет-браузера.</w:t>
       </w:r>
       <w:r>
-        <w:t xml:space="preserve"> </w:t>
-      </w:r>
-      <w:r>
-        <w:t xml:space="preserve">При этом структура информационного </w:t>
-      </w:r>
-      <w:r>
-        <w:t>системы</w:t>
-      </w:r>
-      <w:r>
-        <w:t xml:space="preserve"> приобретает следующий вид: браузер –</w:t>
-      </w:r>
-      <w:r>
-        <w:t xml:space="preserve"> </w:t>
+        <w:t xml:space="preserve"> При этом структура информационного системы приобретает следующий вид: браузер – </w:t>
       </w:r>
       <w:proofErr w:type="spellStart"/>
       <w:r>
@@ -11700,19 +12198,7 @@
       </w:r>
       <w:proofErr w:type="spellEnd"/>
       <w:r>
-        <w:t>-сервер – сервер приложений – сервер баз данных</w:t>
-      </w:r>
-      <w:r>
-        <w:t xml:space="preserve">. </w:t>
-      </w:r>
-      <w:r>
-        <w:t>Благодаря интеграции Интернет-технологии и архитектуры клиент-сервер процесс внедрения и сопровождения корпоративной информационной системы существенно упрощается при сохранении</w:t>
-      </w:r>
-      <w:r>
-        <w:t xml:space="preserve"> д</w:t>
-      </w:r>
-      <w:r>
-        <w:t>остаточно высокой эффективности и простоты совместного использования информации.</w:t>
+        <w:t>-сервер – сервер приложений – сервер баз данных. Благодаря интеграции Интернет-технологии и архитектуры клиент-сервер процесс внедрения и сопровождения корпоративной информационной системы существенно упрощается при сохранении достаточно высокой эффективности и простоты совместного использования информации.</w:t>
       </w:r>
     </w:p>
     <w:p>
@@ -11816,7 +12302,7 @@
           <w:szCs w:val="28"/>
         </w:rPr>
       </w:pPr>
-      <w:bookmarkStart w:id="10" w:name="_Toc134806822"/>
+      <w:bookmarkStart w:id="10" w:name="_Toc135176198"/>
       <w:r>
         <w:rPr>
           <w:rFonts w:ascii="Times New Roman" w:hAnsi="Times New Roman"/>
@@ -11951,6 +12437,7 @@
                 <w:sz w:val="28"/>
                 <w:szCs w:val="28"/>
               </w:rPr>
+              <w:lastRenderedPageBreak/>
               <w:t>№</w:t>
             </w:r>
           </w:p>
@@ -12688,6 +13175,7 @@
         <w:rPr>
           <w:sz w:val="28"/>
           <w:szCs w:val="28"/>
+          <w:highlight w:val="yellow"/>
         </w:rPr>
         <w:t>Таблица2. Стек основных технологий для создания информационной системы «Совместный труд»</w:t>
       </w:r>
@@ -12949,32 +13437,7 @@
                 <w:szCs w:val="28"/>
                 <w:shd w:val="clear" w:color="auto" w:fill="FFFFFF"/>
               </w:rPr>
-              <w:t xml:space="preserve"> </w:t>
-            </w:r>
-            <w:r>
-              <w:rPr>
-                <w:sz w:val="28"/>
-                <w:szCs w:val="28"/>
-                <w:shd w:val="clear" w:color="auto" w:fill="FFFFFF"/>
-              </w:rPr>
-              <w:t>проектировани</w:t>
-            </w:r>
-            <w:r>
-              <w:rPr>
-                <w:sz w:val="28"/>
-                <w:szCs w:val="28"/>
-                <w:shd w:val="clear" w:color="auto" w:fill="FFFFFF"/>
-              </w:rPr>
-              <w:t xml:space="preserve">е дизайна </w:t>
-            </w:r>
-            <w:r>
-              <w:rPr>
-                <w:sz w:val="28"/>
-                <w:szCs w:val="28"/>
-                <w:shd w:val="clear" w:color="auto" w:fill="FFFFFF"/>
-              </w:rPr>
-              <w:lastRenderedPageBreak/>
-              <w:t>пользовательских интерфейсов</w:t>
+              <w:t xml:space="preserve"> проектирование дизайна пользовательских интерфейсов</w:t>
             </w:r>
           </w:p>
         </w:tc>
@@ -13826,7 +14289,6 @@
           <w:szCs w:val="28"/>
         </w:rPr>
       </w:pPr>
-      <w:bookmarkStart w:id="11" w:name="_Toc134806823"/>
       <w:r>
         <w:rPr>
           <w:sz w:val="28"/>
@@ -13848,6 +14310,7 @@
           <w:szCs w:val="28"/>
         </w:rPr>
       </w:pPr>
+      <w:bookmarkStart w:id="11" w:name="_Toc135176199"/>
       <w:r>
         <w:rPr>
           <w:sz w:val="28"/>
@@ -13891,7 +14354,7 @@
           <w:szCs w:val="28"/>
         </w:rPr>
       </w:pPr>
-      <w:bookmarkStart w:id="12" w:name="_Toc134806824"/>
+      <w:bookmarkStart w:id="12" w:name="_Toc135176200"/>
       <w:r>
         <w:rPr>
           <w:rFonts w:ascii="Times New Roman" w:hAnsi="Times New Roman"/>
@@ -13932,14 +14395,6 @@
           <w:lang w:eastAsia="en-US"/>
         </w:rPr>
       </w:pPr>
-      <w:r>
-        <w:rPr>
-          <w:sz w:val="28"/>
-          <w:szCs w:val="28"/>
-          <w:lang w:eastAsia="en-US"/>
-        </w:rPr>
-        <w:t>Блок-схема с описанием и местонахождением модулей</w:t>
-      </w:r>
     </w:p>
     <w:p>
       <w:pPr>
@@ -13955,38 +14410,6 @@
           <w:lang w:eastAsia="en-US"/>
         </w:rPr>
       </w:pPr>
-      <w:r>
-        <w:rPr>
-          <w:sz w:val="28"/>
-          <w:szCs w:val="28"/>
-          <w:lang w:eastAsia="en-US"/>
-        </w:rPr>
-        <w:t xml:space="preserve">Проект на </w:t>
-      </w:r>
-      <w:r>
-        <w:rPr>
-          <w:sz w:val="28"/>
-          <w:szCs w:val="28"/>
-          <w:lang w:val="en-US" w:eastAsia="en-US"/>
-        </w:rPr>
-        <w:t>GitHub</w:t>
-      </w:r>
-      <w:r>
-        <w:rPr>
-          <w:sz w:val="28"/>
-          <w:szCs w:val="28"/>
-          <w:lang w:eastAsia="en-US"/>
-        </w:rPr>
-        <w:t xml:space="preserve"> - </w:t>
-      </w:r>
-      <w:r>
-        <w:rPr>
-          <w:sz w:val="28"/>
-          <w:szCs w:val="28"/>
-          <w:lang w:eastAsia="en-US"/>
-        </w:rPr>
-        <w:t>https://github.com/lesenkagit/sovtrud</w:t>
-      </w:r>
     </w:p>
     <w:p>
       <w:pPr>
@@ -14002,22 +14425,6 @@
           <w:lang w:eastAsia="en-US"/>
         </w:rPr>
       </w:pPr>
-      <w:r>
-        <w:rPr>
-          <w:sz w:val="28"/>
-          <w:szCs w:val="28"/>
-          <w:lang w:eastAsia="en-US"/>
-        </w:rPr>
-        <w:t xml:space="preserve">Сервер БД по адресу - </w:t>
-      </w:r>
-      <w:r>
-        <w:rPr>
-          <w:sz w:val="28"/>
-          <w:szCs w:val="28"/>
-          <w:lang w:eastAsia="en-US"/>
-        </w:rPr>
-        <w:t>http://91.77.164.63/</w:t>
-      </w:r>
     </w:p>
     <w:p>
       <w:pPr>
@@ -14030,25 +14437,9 @@
         <w:rPr>
           <w:sz w:val="28"/>
           <w:szCs w:val="28"/>
-          <w:lang w:val="en-US" w:eastAsia="en-US"/>
-        </w:rPr>
-      </w:pPr>
-      <w:r>
-        <w:rPr>
-          <w:sz w:val="28"/>
-          <w:szCs w:val="28"/>
-          <w:lang w:val="en-US" w:eastAsia="en-US"/>
-        </w:rPr>
-        <w:t>Telegram-bot</w:t>
-      </w:r>
-      <w:r>
-        <w:rPr>
-          <w:sz w:val="28"/>
-          <w:szCs w:val="28"/>
-          <w:lang w:val="en-US" w:eastAsia="en-US"/>
-        </w:rPr>
-        <w:t xml:space="preserve"> - https://t.me/sovtrudBot</w:t>
-      </w:r>
+          <w:lang w:eastAsia="en-US"/>
+        </w:rPr>
+      </w:pPr>
     </w:p>
     <w:p>
       <w:pPr>
@@ -14061,6 +14452,138 @@
         <w:rPr>
           <w:sz w:val="28"/>
           <w:szCs w:val="28"/>
+          <w:lang w:eastAsia="en-US"/>
+        </w:rPr>
+      </w:pPr>
+      <w:r>
+        <w:rPr>
+          <w:sz w:val="28"/>
+          <w:szCs w:val="28"/>
+          <w:lang w:eastAsia="en-US"/>
+        </w:rPr>
+        <w:t>Блок-схема с описанием и местонахождением модулей</w:t>
+      </w:r>
+    </w:p>
+    <w:p>
+      <w:pPr>
+        <w:autoSpaceDE w:val="0"/>
+        <w:autoSpaceDN w:val="0"/>
+        <w:adjustRightInd w:val="0"/>
+        <w:spacing w:line="360" w:lineRule="auto"/>
+        <w:ind w:firstLine="709"/>
+        <w:jc w:val="both"/>
+        <w:rPr>
+          <w:sz w:val="28"/>
+          <w:szCs w:val="28"/>
+          <w:lang w:eastAsia="en-US"/>
+        </w:rPr>
+      </w:pPr>
+      <w:r>
+        <w:rPr>
+          <w:sz w:val="28"/>
+          <w:szCs w:val="28"/>
+          <w:lang w:eastAsia="en-US"/>
+        </w:rPr>
+        <w:t xml:space="preserve">Проект на </w:t>
+      </w:r>
+      <w:r>
+        <w:rPr>
+          <w:sz w:val="28"/>
+          <w:szCs w:val="28"/>
+          <w:lang w:val="en-US" w:eastAsia="en-US"/>
+        </w:rPr>
+        <w:t>GitHub</w:t>
+      </w:r>
+      <w:r>
+        <w:rPr>
+          <w:sz w:val="28"/>
+          <w:szCs w:val="28"/>
+          <w:lang w:eastAsia="en-US"/>
+        </w:rPr>
+        <w:t xml:space="preserve"> - </w:t>
+      </w:r>
+      <w:r>
+        <w:rPr>
+          <w:sz w:val="28"/>
+          <w:szCs w:val="28"/>
+          <w:lang w:eastAsia="en-US"/>
+        </w:rPr>
+        <w:t>https://github.com/lesenkagit/sovtrud</w:t>
+      </w:r>
+    </w:p>
+    <w:p>
+      <w:pPr>
+        <w:autoSpaceDE w:val="0"/>
+        <w:autoSpaceDN w:val="0"/>
+        <w:adjustRightInd w:val="0"/>
+        <w:spacing w:line="360" w:lineRule="auto"/>
+        <w:ind w:firstLine="709"/>
+        <w:jc w:val="both"/>
+        <w:rPr>
+          <w:sz w:val="28"/>
+          <w:szCs w:val="28"/>
+          <w:lang w:eastAsia="en-US"/>
+        </w:rPr>
+      </w:pPr>
+      <w:r>
+        <w:rPr>
+          <w:sz w:val="28"/>
+          <w:szCs w:val="28"/>
+          <w:lang w:eastAsia="en-US"/>
+        </w:rPr>
+        <w:t xml:space="preserve">Сервер БД по адресу - </w:t>
+      </w:r>
+      <w:r>
+        <w:rPr>
+          <w:sz w:val="28"/>
+          <w:szCs w:val="28"/>
+          <w:lang w:eastAsia="en-US"/>
+        </w:rPr>
+        <w:t>http://91.77.164.63/</w:t>
+      </w:r>
+    </w:p>
+    <w:p>
+      <w:pPr>
+        <w:autoSpaceDE w:val="0"/>
+        <w:autoSpaceDN w:val="0"/>
+        <w:adjustRightInd w:val="0"/>
+        <w:spacing w:line="360" w:lineRule="auto"/>
+        <w:ind w:firstLine="709"/>
+        <w:jc w:val="both"/>
+        <w:rPr>
+          <w:sz w:val="28"/>
+          <w:szCs w:val="28"/>
+          <w:lang w:val="en-US" w:eastAsia="en-US"/>
+        </w:rPr>
+      </w:pPr>
+      <w:r>
+        <w:rPr>
+          <w:sz w:val="28"/>
+          <w:szCs w:val="28"/>
+          <w:lang w:val="en-US" w:eastAsia="en-US"/>
+        </w:rPr>
+        <w:t>Telegram-bot</w:t>
+      </w:r>
+      <w:r>
+        <w:rPr>
+          <w:sz w:val="28"/>
+          <w:szCs w:val="28"/>
+          <w:lang w:val="en-US" w:eastAsia="en-US"/>
+        </w:rPr>
+        <w:t xml:space="preserve"> - https://t.me/sovtrudBot</w:t>
+      </w:r>
+    </w:p>
+    <w:p>
+      <w:pPr>
+        <w:autoSpaceDE w:val="0"/>
+        <w:autoSpaceDN w:val="0"/>
+        <w:adjustRightInd w:val="0"/>
+        <w:spacing w:line="360" w:lineRule="auto"/>
+        <w:ind w:firstLine="709"/>
+        <w:jc w:val="both"/>
+        <w:rPr>
+          <w:sz w:val="28"/>
+          <w:szCs w:val="28"/>
           <w:lang w:val="en-US" w:eastAsia="en-US"/>
         </w:rPr>
       </w:pPr>
@@ -14076,7 +14599,7 @@
           <w:szCs w:val="28"/>
         </w:rPr>
       </w:pPr>
-      <w:bookmarkStart w:id="13" w:name="_Toc134806825"/>
+      <w:bookmarkStart w:id="13" w:name="_Toc135176201"/>
       <w:r>
         <w:rPr>
           <w:rFonts w:ascii="Times New Roman" w:hAnsi="Times New Roman"/>
@@ -14168,7 +14691,7 @@
           <w:szCs w:val="28"/>
         </w:rPr>
       </w:pPr>
-      <w:bookmarkStart w:id="14" w:name="_Toc134806826"/>
+      <w:bookmarkStart w:id="14" w:name="_Toc135176202"/>
       <w:r>
         <w:rPr>
           <w:rFonts w:ascii="Times New Roman" w:hAnsi="Times New Roman"/>
@@ -14318,7 +14841,7 @@
           <w:szCs w:val="28"/>
         </w:rPr>
       </w:pPr>
-      <w:bookmarkStart w:id="15" w:name="_Toc134806827"/>
+      <w:bookmarkStart w:id="15" w:name="_Toc135176203"/>
       <w:r>
         <w:rPr>
           <w:rFonts w:ascii="Times New Roman" w:hAnsi="Times New Roman"/>
@@ -14448,6 +14971,21 @@
           <w:szCs w:val="28"/>
         </w:rPr>
         <w:t>Меню бота</w:t>
+      </w:r>
+      <w:r>
+        <w:rPr>
+          <w:sz w:val="28"/>
+          <w:szCs w:val="28"/>
+        </w:rPr>
+        <w:t xml:space="preserve">, картинки из </w:t>
+      </w:r>
+      <w:r>
+        <w:rPr>
+          <w:sz w:val="28"/>
+          <w:szCs w:val="28"/>
+          <w:lang w:val="en-US"/>
+        </w:rPr>
+        <w:t>Figma</w:t>
       </w:r>
     </w:p>
     <w:p>
@@ -14476,7 +15014,7 @@
           <w:szCs w:val="28"/>
         </w:rPr>
       </w:pPr>
-      <w:bookmarkStart w:id="16" w:name="_Toc134806828"/>
+      <w:bookmarkStart w:id="16" w:name="_Toc135176204"/>
       <w:r>
         <w:rPr>
           <w:rFonts w:ascii="Times New Roman" w:hAnsi="Times New Roman"/>
@@ -14592,7 +15130,7 @@
           <w:szCs w:val="28"/>
         </w:rPr>
       </w:pPr>
-      <w:bookmarkStart w:id="17" w:name="_Toc134806829"/>
+      <w:bookmarkStart w:id="17" w:name="_Toc135176205"/>
       <w:r>
         <w:rPr>
           <w:rFonts w:ascii="Times New Roman" w:hAnsi="Times New Roman"/>
@@ -14675,13 +15213,14 @@
           <w:sz w:val="28"/>
         </w:rPr>
       </w:pPr>
-      <w:bookmarkStart w:id="18" w:name="_Toc134806830"/>
+      <w:bookmarkStart w:id="18" w:name="_Toc135176206"/>
       <w:r>
         <w:rPr>
           <w:rFonts w:ascii="Times New Roman" w:hAnsi="Times New Roman"/>
           <w:bCs/>
           <w:sz w:val="28"/>
         </w:rPr>
+        <w:lastRenderedPageBreak/>
         <w:t xml:space="preserve">3.6.1. Отчёт типа </w:t>
       </w:r>
       <w:proofErr w:type="spellStart"/>
@@ -14744,7 +15283,7 @@
           <w:sz w:val="28"/>
         </w:rPr>
       </w:pPr>
-      <w:bookmarkStart w:id="19" w:name="_Toc134806831"/>
+      <w:bookmarkStart w:id="19" w:name="_Toc135176207"/>
       <w:r>
         <w:rPr>
           <w:rFonts w:ascii="Times New Roman" w:hAnsi="Times New Roman"/>
@@ -14783,7 +15322,6 @@
           <w:sz w:val="28"/>
           <w:szCs w:val="28"/>
         </w:rPr>
-        <w:lastRenderedPageBreak/>
         <w:t>Описание отчёта, пример, скриншоты</w:t>
       </w:r>
     </w:p>
@@ -14811,7 +15349,7 @@
           <w:sz w:val="28"/>
         </w:rPr>
       </w:pPr>
-      <w:bookmarkStart w:id="20" w:name="_Toc134806832"/>
+      <w:bookmarkStart w:id="20" w:name="_Toc135176208"/>
       <w:r>
         <w:rPr>
           <w:rFonts w:ascii="Times New Roman" w:hAnsi="Times New Roman"/>
@@ -14876,7 +15414,7 @@
           <w:szCs w:val="28"/>
         </w:rPr>
       </w:pPr>
-      <w:bookmarkStart w:id="21" w:name="_Toc134806833"/>
+      <w:bookmarkStart w:id="21" w:name="_Toc135176209"/>
       <w:r>
         <w:rPr>
           <w:rFonts w:ascii="Times New Roman" w:hAnsi="Times New Roman"/>
@@ -15006,7 +15544,7 @@
           <w:szCs w:val="28"/>
         </w:rPr>
       </w:pPr>
-      <w:bookmarkStart w:id="22" w:name="_Toc134806834"/>
+      <w:bookmarkStart w:id="22" w:name="_Toc135176210"/>
       <w:r>
         <w:rPr>
           <w:sz w:val="28"/>
@@ -15055,7 +15593,7 @@
           <w:szCs w:val="28"/>
         </w:rPr>
       </w:pPr>
-      <w:bookmarkStart w:id="23" w:name="_Toc134806835"/>
+      <w:bookmarkStart w:id="23" w:name="_Toc135176211"/>
       <w:r>
         <w:rPr>
           <w:rFonts w:ascii="Times New Roman" w:hAnsi="Times New Roman"/>
@@ -15145,7 +15683,7 @@
           <w:szCs w:val="28"/>
         </w:rPr>
       </w:pPr>
-      <w:bookmarkStart w:id="24" w:name="_Toc134806836"/>
+      <w:bookmarkStart w:id="24" w:name="_Toc135176212"/>
       <w:r>
         <w:rPr>
           <w:rFonts w:ascii="Times New Roman" w:hAnsi="Times New Roman"/>
@@ -15234,7 +15772,7 @@
           <w:szCs w:val="28"/>
         </w:rPr>
       </w:pPr>
-      <w:bookmarkStart w:id="25" w:name="_Toc134806837"/>
+      <w:bookmarkStart w:id="25" w:name="_Toc135176213"/>
       <w:r>
         <w:rPr>
           <w:rFonts w:ascii="Times New Roman" w:hAnsi="Times New Roman"/>
@@ -15323,7 +15861,7 @@
           <w:szCs w:val="28"/>
         </w:rPr>
       </w:pPr>
-      <w:bookmarkStart w:id="26" w:name="_Toc134806838"/>
+      <w:bookmarkStart w:id="26" w:name="_Toc135176214"/>
       <w:r>
         <w:rPr>
           <w:rFonts w:ascii="Times New Roman" w:hAnsi="Times New Roman"/>
@@ -15403,6 +15941,7 @@
           <w:sz w:val="28"/>
           <w:szCs w:val="28"/>
         </w:rPr>
+        <w:lastRenderedPageBreak/>
         <w:t>Вывести новый продукт на рынок - привлечь к тестированию 3 компании.</w:t>
       </w:r>
     </w:p>
@@ -15463,7 +16002,6 @@
           <w:sz w:val="28"/>
           <w:szCs w:val="28"/>
         </w:rPr>
-        <w:lastRenderedPageBreak/>
         <w:t>- сокращение на рынке предметного софта</w:t>
       </w:r>
     </w:p>
@@ -15651,7 +16189,7 @@
         </w:rPr>
       </w:pPr>
       <w:bookmarkStart w:id="27" w:name="_Toc375644587"/>
-      <w:bookmarkStart w:id="28" w:name="_Toc134806839"/>
+      <w:bookmarkStart w:id="28" w:name="_Toc135176215"/>
       <w:r>
         <w:rPr>
           <w:sz w:val="28"/>
@@ -16169,6 +16707,19 @@
           <w:lang w:eastAsia="en-US"/>
         </w:rPr>
       </w:pPr>
+      <w:hyperlink r:id="rId20" w:history="1">
+        <w:bookmarkStart w:id="43" w:name="_Ref135174334"/>
+        <w:r>
+          <w:rPr>
+            <w:rStyle w:val="a8"/>
+            <w:sz w:val="28"/>
+            <w:szCs w:val="28"/>
+            <w:lang w:eastAsia="en-US"/>
+          </w:rPr>
+          <w:t>https://planny24.ru/</w:t>
+        </w:r>
+        <w:bookmarkEnd w:id="43"/>
+      </w:hyperlink>
     </w:p>
     <w:p>
       <w:pPr>
@@ -16188,27 +16739,26 @@
           <w:lang w:eastAsia="en-US"/>
         </w:rPr>
       </w:pPr>
-      <w:bookmarkStart w:id="43" w:name="_Ref134109034"/>
-      <w:r>
-        <w:rPr>
-          <w:sz w:val="28"/>
-          <w:szCs w:val="28"/>
-          <w:lang w:eastAsia="en-US"/>
-        </w:rPr>
-        <w:t>Литература2</w:t>
-      </w:r>
-      <w:bookmarkEnd w:id="43"/>
-      <w:r>
-        <w:rPr>
-          <w:sz w:val="28"/>
-          <w:szCs w:val="28"/>
-          <w:lang w:eastAsia="en-US"/>
-        </w:rPr>
-        <w:t xml:space="preserve"> </w:t>
-      </w:r>
-    </w:p>
-    <w:p>
-      <w:pPr>
+      <w:hyperlink r:id="rId21" w:history="1">
+        <w:bookmarkStart w:id="44" w:name="_Ref135174349"/>
+        <w:r>
+          <w:rPr>
+            <w:rStyle w:val="a8"/>
+            <w:sz w:val="28"/>
+            <w:szCs w:val="28"/>
+            <w:lang w:eastAsia="en-US"/>
+          </w:rPr>
+          <w:t>https://megaplan.ru/</w:t>
+        </w:r>
+        <w:bookmarkEnd w:id="44"/>
+      </w:hyperlink>
+    </w:p>
+    <w:p>
+      <w:pPr>
+        <w:numPr>
+          <w:ilvl w:val="0"/>
+          <w:numId w:val="3"/>
+        </w:numPr>
         <w:autoSpaceDE w:val="0"/>
         <w:autoSpaceDN w:val="0"/>
         <w:adjustRightInd w:val="0"/>
@@ -16221,17 +16771,13 @@
           <w:lang w:eastAsia="en-US"/>
         </w:rPr>
       </w:pPr>
-      <w:r>
-        <w:rPr>
-          <w:sz w:val="28"/>
-          <w:szCs w:val="28"/>
-          <w:lang w:eastAsia="en-US"/>
-        </w:rPr>
-        <w:br w:type="page"/>
-      </w:r>
-    </w:p>
-    <w:p>
-      <w:pPr>
+    </w:p>
+    <w:p>
+      <w:pPr>
+        <w:numPr>
+          <w:ilvl w:val="0"/>
+          <w:numId w:val="3"/>
+        </w:numPr>
         <w:autoSpaceDE w:val="0"/>
         <w:autoSpaceDN w:val="0"/>
         <w:adjustRightInd w:val="0"/>
@@ -16244,6 +16790,24 @@
           <w:lang w:eastAsia="en-US"/>
         </w:rPr>
       </w:pPr>
+      <w:bookmarkStart w:id="45" w:name="_Ref134109034"/>
+      <w:r>
+        <w:rPr>
+          <w:sz w:val="28"/>
+          <w:szCs w:val="28"/>
+          <w:lang w:eastAsia="en-US"/>
+        </w:rPr>
+        <w:t>Литература2</w:t>
+      </w:r>
+      <w:bookmarkEnd w:id="45"/>
+      <w:r>
+        <w:rPr>
+          <w:sz w:val="28"/>
+          <w:szCs w:val="28"/>
+          <w:lang w:eastAsia="en-US"/>
+        </w:rPr>
+        <w:t xml:space="preserve"> </w:t>
+      </w:r>
     </w:p>
     <w:p>
       <w:pPr>
@@ -16259,50 +16823,14 @@
           <w:lang w:eastAsia="en-US"/>
         </w:rPr>
       </w:pPr>
-    </w:p>
-    <w:p>
-      <w:pPr>
-        <w:pStyle w:val="ConsPlusTitle"/>
-        <w:widowControl/>
-        <w:spacing w:line="360" w:lineRule="auto"/>
-        <w:ind w:firstLine="709"/>
-        <w:jc w:val="center"/>
-        <w:outlineLvl w:val="0"/>
-        <w:rPr>
-          <w:sz w:val="28"/>
-          <w:szCs w:val="28"/>
-        </w:rPr>
-      </w:pPr>
-      <w:bookmarkStart w:id="44" w:name="_Toc134806840"/>
-      <w:r>
-        <w:rPr>
-          <w:sz w:val="28"/>
-          <w:szCs w:val="28"/>
-        </w:rPr>
-        <w:t>6</w:t>
-      </w:r>
-      <w:r>
-        <w:rPr>
-          <w:sz w:val="28"/>
-          <w:szCs w:val="28"/>
-        </w:rPr>
-        <w:t xml:space="preserve">. </w:t>
-      </w:r>
-      <w:r>
-        <w:rPr>
-          <w:sz w:val="28"/>
-          <w:szCs w:val="28"/>
-        </w:rPr>
-        <w:t>Приложения</w:t>
-      </w:r>
-      <w:r>
-        <w:rPr>
-          <w:sz w:val="28"/>
-          <w:szCs w:val="28"/>
-        </w:rPr>
-        <w:t>.</w:t>
-      </w:r>
-      <w:bookmarkEnd w:id="44"/>
+      <w:r>
+        <w:rPr>
+          <w:sz w:val="28"/>
+          <w:szCs w:val="28"/>
+          <w:lang w:eastAsia="en-US"/>
+        </w:rPr>
+        <w:br w:type="page"/>
+      </w:r>
     </w:p>
     <w:p>
       <w:pPr>
@@ -16327,6 +16855,80 @@
         <w:spacing w:line="360" w:lineRule="auto"/>
         <w:ind w:firstLine="709"/>
         <w:jc w:val="both"/>
+        <w:rPr>
+          <w:sz w:val="28"/>
+          <w:szCs w:val="28"/>
+          <w:lang w:eastAsia="en-US"/>
+        </w:rPr>
+      </w:pPr>
+    </w:p>
+    <w:p>
+      <w:pPr>
+        <w:pStyle w:val="ConsPlusTitle"/>
+        <w:widowControl/>
+        <w:spacing w:line="360" w:lineRule="auto"/>
+        <w:ind w:firstLine="709"/>
+        <w:jc w:val="center"/>
+        <w:outlineLvl w:val="0"/>
+        <w:rPr>
+          <w:sz w:val="28"/>
+          <w:szCs w:val="28"/>
+        </w:rPr>
+      </w:pPr>
+      <w:bookmarkStart w:id="46" w:name="_Toc135176216"/>
+      <w:r>
+        <w:rPr>
+          <w:sz w:val="28"/>
+          <w:szCs w:val="28"/>
+        </w:rPr>
+        <w:t>6</w:t>
+      </w:r>
+      <w:r>
+        <w:rPr>
+          <w:sz w:val="28"/>
+          <w:szCs w:val="28"/>
+        </w:rPr>
+        <w:t xml:space="preserve">. </w:t>
+      </w:r>
+      <w:r>
+        <w:rPr>
+          <w:sz w:val="28"/>
+          <w:szCs w:val="28"/>
+        </w:rPr>
+        <w:t>Приложения</w:t>
+      </w:r>
+      <w:r>
+        <w:rPr>
+          <w:sz w:val="28"/>
+          <w:szCs w:val="28"/>
+        </w:rPr>
+        <w:t>.</w:t>
+      </w:r>
+      <w:bookmarkEnd w:id="46"/>
+    </w:p>
+    <w:p>
+      <w:pPr>
+        <w:autoSpaceDE w:val="0"/>
+        <w:autoSpaceDN w:val="0"/>
+        <w:adjustRightInd w:val="0"/>
+        <w:spacing w:line="360" w:lineRule="auto"/>
+        <w:ind w:firstLine="709"/>
+        <w:jc w:val="both"/>
+        <w:rPr>
+          <w:sz w:val="28"/>
+          <w:szCs w:val="28"/>
+          <w:lang w:eastAsia="en-US"/>
+        </w:rPr>
+      </w:pPr>
+    </w:p>
+    <w:p>
+      <w:pPr>
+        <w:autoSpaceDE w:val="0"/>
+        <w:autoSpaceDN w:val="0"/>
+        <w:adjustRightInd w:val="0"/>
+        <w:spacing w:line="360" w:lineRule="auto"/>
+        <w:ind w:firstLine="709"/>
+        <w:jc w:val="both"/>
         <w:outlineLvl w:val="0"/>
         <w:rPr>
           <w:sz w:val="28"/>
@@ -16346,7 +16948,7 @@
           <w:szCs w:val="28"/>
         </w:rPr>
       </w:pPr>
-      <w:bookmarkStart w:id="45" w:name="_Toc134806841"/>
+      <w:bookmarkStart w:id="47" w:name="_Toc135176217"/>
       <w:r>
         <w:rPr>
           <w:rFonts w:ascii="Times New Roman" w:hAnsi="Times New Roman"/>
@@ -16397,7 +16999,7 @@
         </w:rPr>
         <w:t>.</w:t>
       </w:r>
-      <w:bookmarkEnd w:id="45"/>
+      <w:bookmarkEnd w:id="47"/>
     </w:p>
     <w:p>
       <w:pPr>
@@ -16410,7 +17012,7 @@
           <w:szCs w:val="28"/>
         </w:rPr>
       </w:pPr>
-      <w:bookmarkStart w:id="46" w:name="sub_931"/>
+      <w:bookmarkStart w:id="48" w:name="sub_931"/>
       <w:r>
         <w:rPr>
           <w:color w:val="000000"/>
@@ -16440,7 +17042,7 @@
         <w:t>Код надо причесать, добавить комментарии</w:t>
       </w:r>
     </w:p>
-    <w:bookmarkEnd w:id="46"/>
+    <w:bookmarkEnd w:id="48"/>
     <w:p>
       <w:pPr>
         <w:autoSpaceDE w:val="0"/>
@@ -16621,6 +17223,119 @@
     </w:lvl>
   </w:abstractNum>
   <w:abstractNum w:abstractNumId="1" w15:restartNumberingAfterBreak="0">
+    <w:nsid w:val="02632CE1"/>
+    <w:multiLevelType w:val="hybridMultilevel"/>
+    <w:tmpl w:val="D4986700"/>
+    <w:lvl w:ilvl="0" w:tplc="04190001">
+      <w:start w:val="1"/>
+      <w:numFmt w:val="bullet"/>
+      <w:lvlText w:val=""/>
+      <w:lvlJc w:val="left"/>
+      <w:pPr>
+        <w:ind w:left="1429" w:hanging="360"/>
+      </w:pPr>
+      <w:rPr>
+        <w:rFonts w:ascii="Symbol" w:hAnsi="Symbol" w:hint="default"/>
+      </w:rPr>
+    </w:lvl>
+    <w:lvl w:ilvl="1" w:tplc="04190003" w:tentative="1">
+      <w:start w:val="1"/>
+      <w:numFmt w:val="bullet"/>
+      <w:lvlText w:val="o"/>
+      <w:lvlJc w:val="left"/>
+      <w:pPr>
+        <w:ind w:left="2149" w:hanging="360"/>
+      </w:pPr>
+      <w:rPr>
+        <w:rFonts w:ascii="Courier New" w:hAnsi="Courier New" w:cs="Courier New" w:hint="default"/>
+      </w:rPr>
+    </w:lvl>
+    <w:lvl w:ilvl="2" w:tplc="04190005" w:tentative="1">
+      <w:start w:val="1"/>
+      <w:numFmt w:val="bullet"/>
+      <w:lvlText w:val=""/>
+      <w:lvlJc w:val="left"/>
+      <w:pPr>
+        <w:ind w:left="2869" w:hanging="360"/>
+      </w:pPr>
+      <w:rPr>
+        <w:rFonts w:ascii="Wingdings" w:hAnsi="Wingdings" w:hint="default"/>
+      </w:rPr>
+    </w:lvl>
+    <w:lvl w:ilvl="3" w:tplc="04190001" w:tentative="1">
+      <w:start w:val="1"/>
+      <w:numFmt w:val="bullet"/>
+      <w:lvlText w:val=""/>
+      <w:lvlJc w:val="left"/>
+      <w:pPr>
+        <w:ind w:left="3589" w:hanging="360"/>
+      </w:pPr>
+      <w:rPr>
+        <w:rFonts w:ascii="Symbol" w:hAnsi="Symbol" w:hint="default"/>
+      </w:rPr>
+    </w:lvl>
+    <w:lvl w:ilvl="4" w:tplc="04190003" w:tentative="1">
+      <w:start w:val="1"/>
+      <w:numFmt w:val="bullet"/>
+      <w:lvlText w:val="o"/>
+      <w:lvlJc w:val="left"/>
+      <w:pPr>
+        <w:ind w:left="4309" w:hanging="360"/>
+      </w:pPr>
+      <w:rPr>
+        <w:rFonts w:ascii="Courier New" w:hAnsi="Courier New" w:cs="Courier New" w:hint="default"/>
+      </w:rPr>
+    </w:lvl>
+    <w:lvl w:ilvl="5" w:tplc="04190005" w:tentative="1">
+      <w:start w:val="1"/>
+      <w:numFmt w:val="bullet"/>
+      <w:lvlText w:val=""/>
+      <w:lvlJc w:val="left"/>
+      <w:pPr>
+        <w:ind w:left="5029" w:hanging="360"/>
+      </w:pPr>
+      <w:rPr>
+        <w:rFonts w:ascii="Wingdings" w:hAnsi="Wingdings" w:hint="default"/>
+      </w:rPr>
+    </w:lvl>
+    <w:lvl w:ilvl="6" w:tplc="04190001" w:tentative="1">
+      <w:start w:val="1"/>
+      <w:numFmt w:val="bullet"/>
+      <w:lvlText w:val=""/>
+      <w:lvlJc w:val="left"/>
+      <w:pPr>
+        <w:ind w:left="5749" w:hanging="360"/>
+      </w:pPr>
+      <w:rPr>
+        <w:rFonts w:ascii="Symbol" w:hAnsi="Symbol" w:hint="default"/>
+      </w:rPr>
+    </w:lvl>
+    <w:lvl w:ilvl="7" w:tplc="04190003" w:tentative="1">
+      <w:start w:val="1"/>
+      <w:numFmt w:val="bullet"/>
+      <w:lvlText w:val="o"/>
+      <w:lvlJc w:val="left"/>
+      <w:pPr>
+        <w:ind w:left="6469" w:hanging="360"/>
+      </w:pPr>
+      <w:rPr>
+        <w:rFonts w:ascii="Courier New" w:hAnsi="Courier New" w:cs="Courier New" w:hint="default"/>
+      </w:rPr>
+    </w:lvl>
+    <w:lvl w:ilvl="8" w:tplc="04190005" w:tentative="1">
+      <w:start w:val="1"/>
+      <w:numFmt w:val="bullet"/>
+      <w:lvlText w:val=""/>
+      <w:lvlJc w:val="left"/>
+      <w:pPr>
+        <w:ind w:left="7189" w:hanging="360"/>
+      </w:pPr>
+      <w:rPr>
+        <w:rFonts w:ascii="Wingdings" w:hAnsi="Wingdings" w:hint="default"/>
+      </w:rPr>
+    </w:lvl>
+  </w:abstractNum>
+  <w:abstractNum w:abstractNumId="2" w15:restartNumberingAfterBreak="0">
     <w:nsid w:val="02BE50E9"/>
     <w:multiLevelType w:val="multilevel"/>
     <w:tmpl w:val="68BC5376"/>
@@ -16769,7 +17484,120 @@
       </w:rPr>
     </w:lvl>
   </w:abstractNum>
-  <w:abstractNum w:abstractNumId="2" w15:restartNumberingAfterBreak="0">
+  <w:abstractNum w:abstractNumId="3" w15:restartNumberingAfterBreak="0">
+    <w:nsid w:val="0CB1107C"/>
+    <w:multiLevelType w:val="hybridMultilevel"/>
+    <w:tmpl w:val="1598DE18"/>
+    <w:lvl w:ilvl="0" w:tplc="04190001">
+      <w:start w:val="1"/>
+      <w:numFmt w:val="bullet"/>
+      <w:lvlText w:val=""/>
+      <w:lvlJc w:val="left"/>
+      <w:pPr>
+        <w:ind w:left="1429" w:hanging="360"/>
+      </w:pPr>
+      <w:rPr>
+        <w:rFonts w:ascii="Symbol" w:hAnsi="Symbol" w:hint="default"/>
+      </w:rPr>
+    </w:lvl>
+    <w:lvl w:ilvl="1" w:tplc="04190003" w:tentative="1">
+      <w:start w:val="1"/>
+      <w:numFmt w:val="bullet"/>
+      <w:lvlText w:val="o"/>
+      <w:lvlJc w:val="left"/>
+      <w:pPr>
+        <w:ind w:left="2149" w:hanging="360"/>
+      </w:pPr>
+      <w:rPr>
+        <w:rFonts w:ascii="Courier New" w:hAnsi="Courier New" w:cs="Courier New" w:hint="default"/>
+      </w:rPr>
+    </w:lvl>
+    <w:lvl w:ilvl="2" w:tplc="04190005" w:tentative="1">
+      <w:start w:val="1"/>
+      <w:numFmt w:val="bullet"/>
+      <w:lvlText w:val=""/>
+      <w:lvlJc w:val="left"/>
+      <w:pPr>
+        <w:ind w:left="2869" w:hanging="360"/>
+      </w:pPr>
+      <w:rPr>
+        <w:rFonts w:ascii="Wingdings" w:hAnsi="Wingdings" w:hint="default"/>
+      </w:rPr>
+    </w:lvl>
+    <w:lvl w:ilvl="3" w:tplc="04190001" w:tentative="1">
+      <w:start w:val="1"/>
+      <w:numFmt w:val="bullet"/>
+      <w:lvlText w:val=""/>
+      <w:lvlJc w:val="left"/>
+      <w:pPr>
+        <w:ind w:left="3589" w:hanging="360"/>
+      </w:pPr>
+      <w:rPr>
+        <w:rFonts w:ascii="Symbol" w:hAnsi="Symbol" w:hint="default"/>
+      </w:rPr>
+    </w:lvl>
+    <w:lvl w:ilvl="4" w:tplc="04190003" w:tentative="1">
+      <w:start w:val="1"/>
+      <w:numFmt w:val="bullet"/>
+      <w:lvlText w:val="o"/>
+      <w:lvlJc w:val="left"/>
+      <w:pPr>
+        <w:ind w:left="4309" w:hanging="360"/>
+      </w:pPr>
+      <w:rPr>
+        <w:rFonts w:ascii="Courier New" w:hAnsi="Courier New" w:cs="Courier New" w:hint="default"/>
+      </w:rPr>
+    </w:lvl>
+    <w:lvl w:ilvl="5" w:tplc="04190005" w:tentative="1">
+      <w:start w:val="1"/>
+      <w:numFmt w:val="bullet"/>
+      <w:lvlText w:val=""/>
+      <w:lvlJc w:val="left"/>
+      <w:pPr>
+        <w:ind w:left="5029" w:hanging="360"/>
+      </w:pPr>
+      <w:rPr>
+        <w:rFonts w:ascii="Wingdings" w:hAnsi="Wingdings" w:hint="default"/>
+      </w:rPr>
+    </w:lvl>
+    <w:lvl w:ilvl="6" w:tplc="04190001" w:tentative="1">
+      <w:start w:val="1"/>
+      <w:numFmt w:val="bullet"/>
+      <w:lvlText w:val=""/>
+      <w:lvlJc w:val="left"/>
+      <w:pPr>
+        <w:ind w:left="5749" w:hanging="360"/>
+      </w:pPr>
+      <w:rPr>
+        <w:rFonts w:ascii="Symbol" w:hAnsi="Symbol" w:hint="default"/>
+      </w:rPr>
+    </w:lvl>
+    <w:lvl w:ilvl="7" w:tplc="04190003" w:tentative="1">
+      <w:start w:val="1"/>
+      <w:numFmt w:val="bullet"/>
+      <w:lvlText w:val="o"/>
+      <w:lvlJc w:val="left"/>
+      <w:pPr>
+        <w:ind w:left="6469" w:hanging="360"/>
+      </w:pPr>
+      <w:rPr>
+        <w:rFonts w:ascii="Courier New" w:hAnsi="Courier New" w:cs="Courier New" w:hint="default"/>
+      </w:rPr>
+    </w:lvl>
+    <w:lvl w:ilvl="8" w:tplc="04190005" w:tentative="1">
+      <w:start w:val="1"/>
+      <w:numFmt w:val="bullet"/>
+      <w:lvlText w:val=""/>
+      <w:lvlJc w:val="left"/>
+      <w:pPr>
+        <w:ind w:left="7189" w:hanging="360"/>
+      </w:pPr>
+      <w:rPr>
+        <w:rFonts w:ascii="Wingdings" w:hAnsi="Wingdings" w:hint="default"/>
+      </w:rPr>
+    </w:lvl>
+  </w:abstractNum>
+  <w:abstractNum w:abstractNumId="4" w15:restartNumberingAfterBreak="0">
     <w:nsid w:val="1E7A6DB6"/>
     <w:multiLevelType w:val="multilevel"/>
     <w:tmpl w:val="2FC03D48"/>
@@ -16909,7 +17737,120 @@
       </w:rPr>
     </w:lvl>
   </w:abstractNum>
-  <w:abstractNum w:abstractNumId="3" w15:restartNumberingAfterBreak="0">
+  <w:abstractNum w:abstractNumId="5" w15:restartNumberingAfterBreak="0">
+    <w:nsid w:val="201B5E42"/>
+    <w:multiLevelType w:val="hybridMultilevel"/>
+    <w:tmpl w:val="9BFC869E"/>
+    <w:lvl w:ilvl="0" w:tplc="04190001">
+      <w:start w:val="1"/>
+      <w:numFmt w:val="bullet"/>
+      <w:lvlText w:val=""/>
+      <w:lvlJc w:val="left"/>
+      <w:pPr>
+        <w:ind w:left="1429" w:hanging="360"/>
+      </w:pPr>
+      <w:rPr>
+        <w:rFonts w:ascii="Symbol" w:hAnsi="Symbol" w:hint="default"/>
+      </w:rPr>
+    </w:lvl>
+    <w:lvl w:ilvl="1" w:tplc="04190003" w:tentative="1">
+      <w:start w:val="1"/>
+      <w:numFmt w:val="bullet"/>
+      <w:lvlText w:val="o"/>
+      <w:lvlJc w:val="left"/>
+      <w:pPr>
+        <w:ind w:left="2149" w:hanging="360"/>
+      </w:pPr>
+      <w:rPr>
+        <w:rFonts w:ascii="Courier New" w:hAnsi="Courier New" w:cs="Courier New" w:hint="default"/>
+      </w:rPr>
+    </w:lvl>
+    <w:lvl w:ilvl="2" w:tplc="04190005" w:tentative="1">
+      <w:start w:val="1"/>
+      <w:numFmt w:val="bullet"/>
+      <w:lvlText w:val=""/>
+      <w:lvlJc w:val="left"/>
+      <w:pPr>
+        <w:ind w:left="2869" w:hanging="360"/>
+      </w:pPr>
+      <w:rPr>
+        <w:rFonts w:ascii="Wingdings" w:hAnsi="Wingdings" w:hint="default"/>
+      </w:rPr>
+    </w:lvl>
+    <w:lvl w:ilvl="3" w:tplc="04190001" w:tentative="1">
+      <w:start w:val="1"/>
+      <w:numFmt w:val="bullet"/>
+      <w:lvlText w:val=""/>
+      <w:lvlJc w:val="left"/>
+      <w:pPr>
+        <w:ind w:left="3589" w:hanging="360"/>
+      </w:pPr>
+      <w:rPr>
+        <w:rFonts w:ascii="Symbol" w:hAnsi="Symbol" w:hint="default"/>
+      </w:rPr>
+    </w:lvl>
+    <w:lvl w:ilvl="4" w:tplc="04190003" w:tentative="1">
+      <w:start w:val="1"/>
+      <w:numFmt w:val="bullet"/>
+      <w:lvlText w:val="o"/>
+      <w:lvlJc w:val="left"/>
+      <w:pPr>
+        <w:ind w:left="4309" w:hanging="360"/>
+      </w:pPr>
+      <w:rPr>
+        <w:rFonts w:ascii="Courier New" w:hAnsi="Courier New" w:cs="Courier New" w:hint="default"/>
+      </w:rPr>
+    </w:lvl>
+    <w:lvl w:ilvl="5" w:tplc="04190005" w:tentative="1">
+      <w:start w:val="1"/>
+      <w:numFmt w:val="bullet"/>
+      <w:lvlText w:val=""/>
+      <w:lvlJc w:val="left"/>
+      <w:pPr>
+        <w:ind w:left="5029" w:hanging="360"/>
+      </w:pPr>
+      <w:rPr>
+        <w:rFonts w:ascii="Wingdings" w:hAnsi="Wingdings" w:hint="default"/>
+      </w:rPr>
+    </w:lvl>
+    <w:lvl w:ilvl="6" w:tplc="04190001" w:tentative="1">
+      <w:start w:val="1"/>
+      <w:numFmt w:val="bullet"/>
+      <w:lvlText w:val=""/>
+      <w:lvlJc w:val="left"/>
+      <w:pPr>
+        <w:ind w:left="5749" w:hanging="360"/>
+      </w:pPr>
+      <w:rPr>
+        <w:rFonts w:ascii="Symbol" w:hAnsi="Symbol" w:hint="default"/>
+      </w:rPr>
+    </w:lvl>
+    <w:lvl w:ilvl="7" w:tplc="04190003" w:tentative="1">
+      <w:start w:val="1"/>
+      <w:numFmt w:val="bullet"/>
+      <w:lvlText w:val="o"/>
+      <w:lvlJc w:val="left"/>
+      <w:pPr>
+        <w:ind w:left="6469" w:hanging="360"/>
+      </w:pPr>
+      <w:rPr>
+        <w:rFonts w:ascii="Courier New" w:hAnsi="Courier New" w:cs="Courier New" w:hint="default"/>
+      </w:rPr>
+    </w:lvl>
+    <w:lvl w:ilvl="8" w:tplc="04190005" w:tentative="1">
+      <w:start w:val="1"/>
+      <w:numFmt w:val="bullet"/>
+      <w:lvlText w:val=""/>
+      <w:lvlJc w:val="left"/>
+      <w:pPr>
+        <w:ind w:left="7189" w:hanging="360"/>
+      </w:pPr>
+      <w:rPr>
+        <w:rFonts w:ascii="Wingdings" w:hAnsi="Wingdings" w:hint="default"/>
+      </w:rPr>
+    </w:lvl>
+  </w:abstractNum>
+  <w:abstractNum w:abstractNumId="6" w15:restartNumberingAfterBreak="0">
     <w:nsid w:val="23AA66C3"/>
     <w:multiLevelType w:val="multilevel"/>
     <w:tmpl w:val="396AE860"/>
@@ -17058,7 +17999,7 @@
       </w:rPr>
     </w:lvl>
   </w:abstractNum>
-  <w:abstractNum w:abstractNumId="4" w15:restartNumberingAfterBreak="0">
+  <w:abstractNum w:abstractNumId="7" w15:restartNumberingAfterBreak="0">
     <w:nsid w:val="25FF5BC8"/>
     <w:multiLevelType w:val="multilevel"/>
     <w:tmpl w:val="BCE061E8"/>
@@ -17200,7 +18141,7 @@
       </w:rPr>
     </w:lvl>
   </w:abstractNum>
-  <w:abstractNum w:abstractNumId="5" w15:restartNumberingAfterBreak="0">
+  <w:abstractNum w:abstractNumId="8" w15:restartNumberingAfterBreak="0">
     <w:nsid w:val="2B3428E4"/>
     <w:multiLevelType w:val="hybridMultilevel"/>
     <w:tmpl w:val="5DE0B35A"/>
@@ -17289,7 +18230,7 @@
       </w:pPr>
     </w:lvl>
   </w:abstractNum>
-  <w:abstractNum w:abstractNumId="6" w15:restartNumberingAfterBreak="0">
+  <w:abstractNum w:abstractNumId="9" w15:restartNumberingAfterBreak="0">
     <w:nsid w:val="2CC77DE7"/>
     <w:multiLevelType w:val="multilevel"/>
     <w:tmpl w:val="C336A800"/>
@@ -17402,7 +18343,7 @@
       </w:pPr>
     </w:lvl>
   </w:abstractNum>
-  <w:abstractNum w:abstractNumId="7" w15:restartNumberingAfterBreak="0">
+  <w:abstractNum w:abstractNumId="10" w15:restartNumberingAfterBreak="0">
     <w:nsid w:val="30C70A41"/>
     <w:multiLevelType w:val="multilevel"/>
     <w:tmpl w:val="0A1C1D9E"/>
@@ -17551,7 +18492,7 @@
       </w:rPr>
     </w:lvl>
   </w:abstractNum>
-  <w:abstractNum w:abstractNumId="8" w15:restartNumberingAfterBreak="0">
+  <w:abstractNum w:abstractNumId="11" w15:restartNumberingAfterBreak="0">
     <w:nsid w:val="32B048CA"/>
     <w:multiLevelType w:val="hybridMultilevel"/>
     <w:tmpl w:val="E7E27DCE"/>
@@ -17637,7 +18578,7 @@
       </w:pPr>
     </w:lvl>
   </w:abstractNum>
-  <w:abstractNum w:abstractNumId="9" w15:restartNumberingAfterBreak="0">
+  <w:abstractNum w:abstractNumId="12" w15:restartNumberingAfterBreak="0">
     <w:nsid w:val="38943A90"/>
     <w:multiLevelType w:val="hybridMultilevel"/>
     <w:tmpl w:val="C74C3420"/>
@@ -17750,7 +18691,7 @@
       </w:rPr>
     </w:lvl>
   </w:abstractNum>
-  <w:abstractNum w:abstractNumId="10" w15:restartNumberingAfterBreak="0">
+  <w:abstractNum w:abstractNumId="13" w15:restartNumberingAfterBreak="0">
     <w:nsid w:val="441A55CA"/>
     <w:multiLevelType w:val="hybridMultilevel"/>
     <w:tmpl w:val="E2A2044E"/>
@@ -17836,7 +18777,120 @@
       </w:pPr>
     </w:lvl>
   </w:abstractNum>
-  <w:abstractNum w:abstractNumId="11" w15:restartNumberingAfterBreak="0">
+  <w:abstractNum w:abstractNumId="14" w15:restartNumberingAfterBreak="0">
+    <w:nsid w:val="4BFE03A5"/>
+    <w:multiLevelType w:val="hybridMultilevel"/>
+    <w:tmpl w:val="0890BB7E"/>
+    <w:lvl w:ilvl="0" w:tplc="04190001">
+      <w:start w:val="1"/>
+      <w:numFmt w:val="bullet"/>
+      <w:lvlText w:val=""/>
+      <w:lvlJc w:val="left"/>
+      <w:pPr>
+        <w:ind w:left="1429" w:hanging="360"/>
+      </w:pPr>
+      <w:rPr>
+        <w:rFonts w:ascii="Symbol" w:hAnsi="Symbol" w:hint="default"/>
+      </w:rPr>
+    </w:lvl>
+    <w:lvl w:ilvl="1" w:tplc="04190003" w:tentative="1">
+      <w:start w:val="1"/>
+      <w:numFmt w:val="bullet"/>
+      <w:lvlText w:val="o"/>
+      <w:lvlJc w:val="left"/>
+      <w:pPr>
+        <w:ind w:left="2149" w:hanging="360"/>
+      </w:pPr>
+      <w:rPr>
+        <w:rFonts w:ascii="Courier New" w:hAnsi="Courier New" w:cs="Courier New" w:hint="default"/>
+      </w:rPr>
+    </w:lvl>
+    <w:lvl w:ilvl="2" w:tplc="04190005" w:tentative="1">
+      <w:start w:val="1"/>
+      <w:numFmt w:val="bullet"/>
+      <w:lvlText w:val=""/>
+      <w:lvlJc w:val="left"/>
+      <w:pPr>
+        <w:ind w:left="2869" w:hanging="360"/>
+      </w:pPr>
+      <w:rPr>
+        <w:rFonts w:ascii="Wingdings" w:hAnsi="Wingdings" w:hint="default"/>
+      </w:rPr>
+    </w:lvl>
+    <w:lvl w:ilvl="3" w:tplc="04190001" w:tentative="1">
+      <w:start w:val="1"/>
+      <w:numFmt w:val="bullet"/>
+      <w:lvlText w:val=""/>
+      <w:lvlJc w:val="left"/>
+      <w:pPr>
+        <w:ind w:left="3589" w:hanging="360"/>
+      </w:pPr>
+      <w:rPr>
+        <w:rFonts w:ascii="Symbol" w:hAnsi="Symbol" w:hint="default"/>
+      </w:rPr>
+    </w:lvl>
+    <w:lvl w:ilvl="4" w:tplc="04190003" w:tentative="1">
+      <w:start w:val="1"/>
+      <w:numFmt w:val="bullet"/>
+      <w:lvlText w:val="o"/>
+      <w:lvlJc w:val="left"/>
+      <w:pPr>
+        <w:ind w:left="4309" w:hanging="360"/>
+      </w:pPr>
+      <w:rPr>
+        <w:rFonts w:ascii="Courier New" w:hAnsi="Courier New" w:cs="Courier New" w:hint="default"/>
+      </w:rPr>
+    </w:lvl>
+    <w:lvl w:ilvl="5" w:tplc="04190005" w:tentative="1">
+      <w:start w:val="1"/>
+      <w:numFmt w:val="bullet"/>
+      <w:lvlText w:val=""/>
+      <w:lvlJc w:val="left"/>
+      <w:pPr>
+        <w:ind w:left="5029" w:hanging="360"/>
+      </w:pPr>
+      <w:rPr>
+        <w:rFonts w:ascii="Wingdings" w:hAnsi="Wingdings" w:hint="default"/>
+      </w:rPr>
+    </w:lvl>
+    <w:lvl w:ilvl="6" w:tplc="04190001" w:tentative="1">
+      <w:start w:val="1"/>
+      <w:numFmt w:val="bullet"/>
+      <w:lvlText w:val=""/>
+      <w:lvlJc w:val="left"/>
+      <w:pPr>
+        <w:ind w:left="5749" w:hanging="360"/>
+      </w:pPr>
+      <w:rPr>
+        <w:rFonts w:ascii="Symbol" w:hAnsi="Symbol" w:hint="default"/>
+      </w:rPr>
+    </w:lvl>
+    <w:lvl w:ilvl="7" w:tplc="04190003" w:tentative="1">
+      <w:start w:val="1"/>
+      <w:numFmt w:val="bullet"/>
+      <w:lvlText w:val="o"/>
+      <w:lvlJc w:val="left"/>
+      <w:pPr>
+        <w:ind w:left="6469" w:hanging="360"/>
+      </w:pPr>
+      <w:rPr>
+        <w:rFonts w:ascii="Courier New" w:hAnsi="Courier New" w:cs="Courier New" w:hint="default"/>
+      </w:rPr>
+    </w:lvl>
+    <w:lvl w:ilvl="8" w:tplc="04190005" w:tentative="1">
+      <w:start w:val="1"/>
+      <w:numFmt w:val="bullet"/>
+      <w:lvlText w:val=""/>
+      <w:lvlJc w:val="left"/>
+      <w:pPr>
+        <w:ind w:left="7189" w:hanging="360"/>
+      </w:pPr>
+      <w:rPr>
+        <w:rFonts w:ascii="Wingdings" w:hAnsi="Wingdings" w:hint="default"/>
+      </w:rPr>
+    </w:lvl>
+  </w:abstractNum>
+  <w:abstractNum w:abstractNumId="15" w15:restartNumberingAfterBreak="0">
     <w:nsid w:val="53285D9D"/>
     <w:multiLevelType w:val="multilevel"/>
     <w:tmpl w:val="2A324304"/>
@@ -17985,7 +19039,7 @@
       </w:rPr>
     </w:lvl>
   </w:abstractNum>
-  <w:abstractNum w:abstractNumId="12" w15:restartNumberingAfterBreak="0">
+  <w:abstractNum w:abstractNumId="16" w15:restartNumberingAfterBreak="0">
     <w:nsid w:val="5CAC7C2A"/>
     <w:multiLevelType w:val="multilevel"/>
     <w:tmpl w:val="57C20574"/>
@@ -18134,7 +19188,7 @@
       </w:rPr>
     </w:lvl>
   </w:abstractNum>
-  <w:abstractNum w:abstractNumId="13" w15:restartNumberingAfterBreak="0">
+  <w:abstractNum w:abstractNumId="17" w15:restartNumberingAfterBreak="0">
     <w:nsid w:val="5E7C1170"/>
     <w:multiLevelType w:val="hybridMultilevel"/>
     <w:tmpl w:val="5DC47DE4"/>
@@ -18247,7 +19301,346 @@
       </w:rPr>
     </w:lvl>
   </w:abstractNum>
-  <w:abstractNum w:abstractNumId="14" w15:restartNumberingAfterBreak="0">
+  <w:abstractNum w:abstractNumId="18" w15:restartNumberingAfterBreak="0">
+    <w:nsid w:val="5EDC79E9"/>
+    <w:multiLevelType w:val="hybridMultilevel"/>
+    <w:tmpl w:val="42F077A0"/>
+    <w:lvl w:ilvl="0" w:tplc="04190001">
+      <w:start w:val="1"/>
+      <w:numFmt w:val="bullet"/>
+      <w:lvlText w:val=""/>
+      <w:lvlJc w:val="left"/>
+      <w:pPr>
+        <w:ind w:left="1429" w:hanging="360"/>
+      </w:pPr>
+      <w:rPr>
+        <w:rFonts w:ascii="Symbol" w:hAnsi="Symbol" w:hint="default"/>
+      </w:rPr>
+    </w:lvl>
+    <w:lvl w:ilvl="1" w:tplc="04190003" w:tentative="1">
+      <w:start w:val="1"/>
+      <w:numFmt w:val="bullet"/>
+      <w:lvlText w:val="o"/>
+      <w:lvlJc w:val="left"/>
+      <w:pPr>
+        <w:ind w:left="2149" w:hanging="360"/>
+      </w:pPr>
+      <w:rPr>
+        <w:rFonts w:ascii="Courier New" w:hAnsi="Courier New" w:cs="Courier New" w:hint="default"/>
+      </w:rPr>
+    </w:lvl>
+    <w:lvl w:ilvl="2" w:tplc="04190005" w:tentative="1">
+      <w:start w:val="1"/>
+      <w:numFmt w:val="bullet"/>
+      <w:lvlText w:val=""/>
+      <w:lvlJc w:val="left"/>
+      <w:pPr>
+        <w:ind w:left="2869" w:hanging="360"/>
+      </w:pPr>
+      <w:rPr>
+        <w:rFonts w:ascii="Wingdings" w:hAnsi="Wingdings" w:hint="default"/>
+      </w:rPr>
+    </w:lvl>
+    <w:lvl w:ilvl="3" w:tplc="04190001" w:tentative="1">
+      <w:start w:val="1"/>
+      <w:numFmt w:val="bullet"/>
+      <w:lvlText w:val=""/>
+      <w:lvlJc w:val="left"/>
+      <w:pPr>
+        <w:ind w:left="3589" w:hanging="360"/>
+      </w:pPr>
+      <w:rPr>
+        <w:rFonts w:ascii="Symbol" w:hAnsi="Symbol" w:hint="default"/>
+      </w:rPr>
+    </w:lvl>
+    <w:lvl w:ilvl="4" w:tplc="04190003" w:tentative="1">
+      <w:start w:val="1"/>
+      <w:numFmt w:val="bullet"/>
+      <w:lvlText w:val="o"/>
+      <w:lvlJc w:val="left"/>
+      <w:pPr>
+        <w:ind w:left="4309" w:hanging="360"/>
+      </w:pPr>
+      <w:rPr>
+        <w:rFonts w:ascii="Courier New" w:hAnsi="Courier New" w:cs="Courier New" w:hint="default"/>
+      </w:rPr>
+    </w:lvl>
+    <w:lvl w:ilvl="5" w:tplc="04190005" w:tentative="1">
+      <w:start w:val="1"/>
+      <w:numFmt w:val="bullet"/>
+      <w:lvlText w:val=""/>
+      <w:lvlJc w:val="left"/>
+      <w:pPr>
+        <w:ind w:left="5029" w:hanging="360"/>
+      </w:pPr>
+      <w:rPr>
+        <w:rFonts w:ascii="Wingdings" w:hAnsi="Wingdings" w:hint="default"/>
+      </w:rPr>
+    </w:lvl>
+    <w:lvl w:ilvl="6" w:tplc="04190001" w:tentative="1">
+      <w:start w:val="1"/>
+      <w:numFmt w:val="bullet"/>
+      <w:lvlText w:val=""/>
+      <w:lvlJc w:val="left"/>
+      <w:pPr>
+        <w:ind w:left="5749" w:hanging="360"/>
+      </w:pPr>
+      <w:rPr>
+        <w:rFonts w:ascii="Symbol" w:hAnsi="Symbol" w:hint="default"/>
+      </w:rPr>
+    </w:lvl>
+    <w:lvl w:ilvl="7" w:tplc="04190003" w:tentative="1">
+      <w:start w:val="1"/>
+      <w:numFmt w:val="bullet"/>
+      <w:lvlText w:val="o"/>
+      <w:lvlJc w:val="left"/>
+      <w:pPr>
+        <w:ind w:left="6469" w:hanging="360"/>
+      </w:pPr>
+      <w:rPr>
+        <w:rFonts w:ascii="Courier New" w:hAnsi="Courier New" w:cs="Courier New" w:hint="default"/>
+      </w:rPr>
+    </w:lvl>
+    <w:lvl w:ilvl="8" w:tplc="04190005" w:tentative="1">
+      <w:start w:val="1"/>
+      <w:numFmt w:val="bullet"/>
+      <w:lvlText w:val=""/>
+      <w:lvlJc w:val="left"/>
+      <w:pPr>
+        <w:ind w:left="7189" w:hanging="360"/>
+      </w:pPr>
+      <w:rPr>
+        <w:rFonts w:ascii="Wingdings" w:hAnsi="Wingdings" w:hint="default"/>
+      </w:rPr>
+    </w:lvl>
+  </w:abstractNum>
+  <w:abstractNum w:abstractNumId="19" w15:restartNumberingAfterBreak="0">
+    <w:nsid w:val="605903C0"/>
+    <w:multiLevelType w:val="hybridMultilevel"/>
+    <w:tmpl w:val="F5BEFC26"/>
+    <w:lvl w:ilvl="0" w:tplc="04190001">
+      <w:start w:val="1"/>
+      <w:numFmt w:val="bullet"/>
+      <w:lvlText w:val=""/>
+      <w:lvlJc w:val="left"/>
+      <w:pPr>
+        <w:ind w:left="1789" w:hanging="360"/>
+      </w:pPr>
+      <w:rPr>
+        <w:rFonts w:ascii="Symbol" w:hAnsi="Symbol" w:hint="default"/>
+      </w:rPr>
+    </w:lvl>
+    <w:lvl w:ilvl="1" w:tplc="04190003" w:tentative="1">
+      <w:start w:val="1"/>
+      <w:numFmt w:val="bullet"/>
+      <w:lvlText w:val="o"/>
+      <w:lvlJc w:val="left"/>
+      <w:pPr>
+        <w:ind w:left="2509" w:hanging="360"/>
+      </w:pPr>
+      <w:rPr>
+        <w:rFonts w:ascii="Courier New" w:hAnsi="Courier New" w:cs="Courier New" w:hint="default"/>
+      </w:rPr>
+    </w:lvl>
+    <w:lvl w:ilvl="2" w:tplc="04190005" w:tentative="1">
+      <w:start w:val="1"/>
+      <w:numFmt w:val="bullet"/>
+      <w:lvlText w:val=""/>
+      <w:lvlJc w:val="left"/>
+      <w:pPr>
+        <w:ind w:left="3229" w:hanging="360"/>
+      </w:pPr>
+      <w:rPr>
+        <w:rFonts w:ascii="Wingdings" w:hAnsi="Wingdings" w:hint="default"/>
+      </w:rPr>
+    </w:lvl>
+    <w:lvl w:ilvl="3" w:tplc="04190001" w:tentative="1">
+      <w:start w:val="1"/>
+      <w:numFmt w:val="bullet"/>
+      <w:lvlText w:val=""/>
+      <w:lvlJc w:val="left"/>
+      <w:pPr>
+        <w:ind w:left="3949" w:hanging="360"/>
+      </w:pPr>
+      <w:rPr>
+        <w:rFonts w:ascii="Symbol" w:hAnsi="Symbol" w:hint="default"/>
+      </w:rPr>
+    </w:lvl>
+    <w:lvl w:ilvl="4" w:tplc="04190003" w:tentative="1">
+      <w:start w:val="1"/>
+      <w:numFmt w:val="bullet"/>
+      <w:lvlText w:val="o"/>
+      <w:lvlJc w:val="left"/>
+      <w:pPr>
+        <w:ind w:left="4669" w:hanging="360"/>
+      </w:pPr>
+      <w:rPr>
+        <w:rFonts w:ascii="Courier New" w:hAnsi="Courier New" w:cs="Courier New" w:hint="default"/>
+      </w:rPr>
+    </w:lvl>
+    <w:lvl w:ilvl="5" w:tplc="04190005" w:tentative="1">
+      <w:start w:val="1"/>
+      <w:numFmt w:val="bullet"/>
+      <w:lvlText w:val=""/>
+      <w:lvlJc w:val="left"/>
+      <w:pPr>
+        <w:ind w:left="5389" w:hanging="360"/>
+      </w:pPr>
+      <w:rPr>
+        <w:rFonts w:ascii="Wingdings" w:hAnsi="Wingdings" w:hint="default"/>
+      </w:rPr>
+    </w:lvl>
+    <w:lvl w:ilvl="6" w:tplc="04190001" w:tentative="1">
+      <w:start w:val="1"/>
+      <w:numFmt w:val="bullet"/>
+      <w:lvlText w:val=""/>
+      <w:lvlJc w:val="left"/>
+      <w:pPr>
+        <w:ind w:left="6109" w:hanging="360"/>
+      </w:pPr>
+      <w:rPr>
+        <w:rFonts w:ascii="Symbol" w:hAnsi="Symbol" w:hint="default"/>
+      </w:rPr>
+    </w:lvl>
+    <w:lvl w:ilvl="7" w:tplc="04190003" w:tentative="1">
+      <w:start w:val="1"/>
+      <w:numFmt w:val="bullet"/>
+      <w:lvlText w:val="o"/>
+      <w:lvlJc w:val="left"/>
+      <w:pPr>
+        <w:ind w:left="6829" w:hanging="360"/>
+      </w:pPr>
+      <w:rPr>
+        <w:rFonts w:ascii="Courier New" w:hAnsi="Courier New" w:cs="Courier New" w:hint="default"/>
+      </w:rPr>
+    </w:lvl>
+    <w:lvl w:ilvl="8" w:tplc="04190005" w:tentative="1">
+      <w:start w:val="1"/>
+      <w:numFmt w:val="bullet"/>
+      <w:lvlText w:val=""/>
+      <w:lvlJc w:val="left"/>
+      <w:pPr>
+        <w:ind w:left="7549" w:hanging="360"/>
+      </w:pPr>
+      <w:rPr>
+        <w:rFonts w:ascii="Wingdings" w:hAnsi="Wingdings" w:hint="default"/>
+      </w:rPr>
+    </w:lvl>
+  </w:abstractNum>
+  <w:abstractNum w:abstractNumId="20" w15:restartNumberingAfterBreak="0">
+    <w:nsid w:val="675277B7"/>
+    <w:multiLevelType w:val="hybridMultilevel"/>
+    <w:tmpl w:val="F114202C"/>
+    <w:lvl w:ilvl="0" w:tplc="04190001">
+      <w:start w:val="1"/>
+      <w:numFmt w:val="bullet"/>
+      <w:lvlText w:val=""/>
+      <w:lvlJc w:val="left"/>
+      <w:pPr>
+        <w:ind w:left="1429" w:hanging="360"/>
+      </w:pPr>
+      <w:rPr>
+        <w:rFonts w:ascii="Symbol" w:hAnsi="Symbol" w:hint="default"/>
+      </w:rPr>
+    </w:lvl>
+    <w:lvl w:ilvl="1" w:tplc="04190003" w:tentative="1">
+      <w:start w:val="1"/>
+      <w:numFmt w:val="bullet"/>
+      <w:lvlText w:val="o"/>
+      <w:lvlJc w:val="left"/>
+      <w:pPr>
+        <w:ind w:left="2149" w:hanging="360"/>
+      </w:pPr>
+      <w:rPr>
+        <w:rFonts w:ascii="Courier New" w:hAnsi="Courier New" w:cs="Courier New" w:hint="default"/>
+      </w:rPr>
+    </w:lvl>
+    <w:lvl w:ilvl="2" w:tplc="04190005" w:tentative="1">
+      <w:start w:val="1"/>
+      <w:numFmt w:val="bullet"/>
+      <w:lvlText w:val=""/>
+      <w:lvlJc w:val="left"/>
+      <w:pPr>
+        <w:ind w:left="2869" w:hanging="360"/>
+      </w:pPr>
+      <w:rPr>
+        <w:rFonts w:ascii="Wingdings" w:hAnsi="Wingdings" w:hint="default"/>
+      </w:rPr>
+    </w:lvl>
+    <w:lvl w:ilvl="3" w:tplc="04190001" w:tentative="1">
+      <w:start w:val="1"/>
+      <w:numFmt w:val="bullet"/>
+      <w:lvlText w:val=""/>
+      <w:lvlJc w:val="left"/>
+      <w:pPr>
+        <w:ind w:left="3589" w:hanging="360"/>
+      </w:pPr>
+      <w:rPr>
+        <w:rFonts w:ascii="Symbol" w:hAnsi="Symbol" w:hint="default"/>
+      </w:rPr>
+    </w:lvl>
+    <w:lvl w:ilvl="4" w:tplc="04190003" w:tentative="1">
+      <w:start w:val="1"/>
+      <w:numFmt w:val="bullet"/>
+      <w:lvlText w:val="o"/>
+      <w:lvlJc w:val="left"/>
+      <w:pPr>
+        <w:ind w:left="4309" w:hanging="360"/>
+      </w:pPr>
+      <w:rPr>
+        <w:rFonts w:ascii="Courier New" w:hAnsi="Courier New" w:cs="Courier New" w:hint="default"/>
+      </w:rPr>
+    </w:lvl>
+    <w:lvl w:ilvl="5" w:tplc="04190005" w:tentative="1">
+      <w:start w:val="1"/>
+      <w:numFmt w:val="bullet"/>
+      <w:lvlText w:val=""/>
+      <w:lvlJc w:val="left"/>
+      <w:pPr>
+        <w:ind w:left="5029" w:hanging="360"/>
+      </w:pPr>
+      <w:rPr>
+        <w:rFonts w:ascii="Wingdings" w:hAnsi="Wingdings" w:hint="default"/>
+      </w:rPr>
+    </w:lvl>
+    <w:lvl w:ilvl="6" w:tplc="04190001" w:tentative="1">
+      <w:start w:val="1"/>
+      <w:numFmt w:val="bullet"/>
+      <w:lvlText w:val=""/>
+      <w:lvlJc w:val="left"/>
+      <w:pPr>
+        <w:ind w:left="5749" w:hanging="360"/>
+      </w:pPr>
+      <w:rPr>
+        <w:rFonts w:ascii="Symbol" w:hAnsi="Symbol" w:hint="default"/>
+      </w:rPr>
+    </w:lvl>
+    <w:lvl w:ilvl="7" w:tplc="04190003" w:tentative="1">
+      <w:start w:val="1"/>
+      <w:numFmt w:val="bullet"/>
+      <w:lvlText w:val="o"/>
+      <w:lvlJc w:val="left"/>
+      <w:pPr>
+        <w:ind w:left="6469" w:hanging="360"/>
+      </w:pPr>
+      <w:rPr>
+        <w:rFonts w:ascii="Courier New" w:hAnsi="Courier New" w:cs="Courier New" w:hint="default"/>
+      </w:rPr>
+    </w:lvl>
+    <w:lvl w:ilvl="8" w:tplc="04190005" w:tentative="1">
+      <w:start w:val="1"/>
+      <w:numFmt w:val="bullet"/>
+      <w:lvlText w:val=""/>
+      <w:lvlJc w:val="left"/>
+      <w:pPr>
+        <w:ind w:left="7189" w:hanging="360"/>
+      </w:pPr>
+      <w:rPr>
+        <w:rFonts w:ascii="Wingdings" w:hAnsi="Wingdings" w:hint="default"/>
+      </w:rPr>
+    </w:lvl>
+  </w:abstractNum>
+  <w:abstractNum w:abstractNumId="21" w15:restartNumberingAfterBreak="0">
     <w:nsid w:val="729C0C38"/>
     <w:multiLevelType w:val="hybridMultilevel"/>
     <w:tmpl w:val="00620446"/>
@@ -18333,7 +19726,7 @@
       </w:pPr>
     </w:lvl>
   </w:abstractNum>
-  <w:abstractNum w:abstractNumId="15" w15:restartNumberingAfterBreak="0">
+  <w:abstractNum w:abstractNumId="22" w15:restartNumberingAfterBreak="0">
     <w:nsid w:val="736A041E"/>
     <w:multiLevelType w:val="multilevel"/>
     <w:tmpl w:val="6630C3F2"/>
@@ -18482,7 +19875,120 @@
       </w:rPr>
     </w:lvl>
   </w:abstractNum>
-  <w:abstractNum w:abstractNumId="16" w15:restartNumberingAfterBreak="0">
+  <w:abstractNum w:abstractNumId="23" w15:restartNumberingAfterBreak="0">
+    <w:nsid w:val="75CF5D92"/>
+    <w:multiLevelType w:val="hybridMultilevel"/>
+    <w:tmpl w:val="D97E3A4C"/>
+    <w:lvl w:ilvl="0" w:tplc="04190001">
+      <w:start w:val="1"/>
+      <w:numFmt w:val="bullet"/>
+      <w:lvlText w:val=""/>
+      <w:lvlJc w:val="left"/>
+      <w:pPr>
+        <w:ind w:left="1429" w:hanging="360"/>
+      </w:pPr>
+      <w:rPr>
+        <w:rFonts w:ascii="Symbol" w:hAnsi="Symbol" w:hint="default"/>
+      </w:rPr>
+    </w:lvl>
+    <w:lvl w:ilvl="1" w:tplc="04190003" w:tentative="1">
+      <w:start w:val="1"/>
+      <w:numFmt w:val="bullet"/>
+      <w:lvlText w:val="o"/>
+      <w:lvlJc w:val="left"/>
+      <w:pPr>
+        <w:ind w:left="2149" w:hanging="360"/>
+      </w:pPr>
+      <w:rPr>
+        <w:rFonts w:ascii="Courier New" w:hAnsi="Courier New" w:cs="Courier New" w:hint="default"/>
+      </w:rPr>
+    </w:lvl>
+    <w:lvl w:ilvl="2" w:tplc="04190005" w:tentative="1">
+      <w:start w:val="1"/>
+      <w:numFmt w:val="bullet"/>
+      <w:lvlText w:val=""/>
+      <w:lvlJc w:val="left"/>
+      <w:pPr>
+        <w:ind w:left="2869" w:hanging="360"/>
+      </w:pPr>
+      <w:rPr>
+        <w:rFonts w:ascii="Wingdings" w:hAnsi="Wingdings" w:hint="default"/>
+      </w:rPr>
+    </w:lvl>
+    <w:lvl w:ilvl="3" w:tplc="04190001" w:tentative="1">
+      <w:start w:val="1"/>
+      <w:numFmt w:val="bullet"/>
+      <w:lvlText w:val=""/>
+      <w:lvlJc w:val="left"/>
+      <w:pPr>
+        <w:ind w:left="3589" w:hanging="360"/>
+      </w:pPr>
+      <w:rPr>
+        <w:rFonts w:ascii="Symbol" w:hAnsi="Symbol" w:hint="default"/>
+      </w:rPr>
+    </w:lvl>
+    <w:lvl w:ilvl="4" w:tplc="04190003" w:tentative="1">
+      <w:start w:val="1"/>
+      <w:numFmt w:val="bullet"/>
+      <w:lvlText w:val="o"/>
+      <w:lvlJc w:val="left"/>
+      <w:pPr>
+        <w:ind w:left="4309" w:hanging="360"/>
+      </w:pPr>
+      <w:rPr>
+        <w:rFonts w:ascii="Courier New" w:hAnsi="Courier New" w:cs="Courier New" w:hint="default"/>
+      </w:rPr>
+    </w:lvl>
+    <w:lvl w:ilvl="5" w:tplc="04190005" w:tentative="1">
+      <w:start w:val="1"/>
+      <w:numFmt w:val="bullet"/>
+      <w:lvlText w:val=""/>
+      <w:lvlJc w:val="left"/>
+      <w:pPr>
+        <w:ind w:left="5029" w:hanging="360"/>
+      </w:pPr>
+      <w:rPr>
+        <w:rFonts w:ascii="Wingdings" w:hAnsi="Wingdings" w:hint="default"/>
+      </w:rPr>
+    </w:lvl>
+    <w:lvl w:ilvl="6" w:tplc="04190001" w:tentative="1">
+      <w:start w:val="1"/>
+      <w:numFmt w:val="bullet"/>
+      <w:lvlText w:val=""/>
+      <w:lvlJc w:val="left"/>
+      <w:pPr>
+        <w:ind w:left="5749" w:hanging="360"/>
+      </w:pPr>
+      <w:rPr>
+        <w:rFonts w:ascii="Symbol" w:hAnsi="Symbol" w:hint="default"/>
+      </w:rPr>
+    </w:lvl>
+    <w:lvl w:ilvl="7" w:tplc="04190003" w:tentative="1">
+      <w:start w:val="1"/>
+      <w:numFmt w:val="bullet"/>
+      <w:lvlText w:val="o"/>
+      <w:lvlJc w:val="left"/>
+      <w:pPr>
+        <w:ind w:left="6469" w:hanging="360"/>
+      </w:pPr>
+      <w:rPr>
+        <w:rFonts w:ascii="Courier New" w:hAnsi="Courier New" w:cs="Courier New" w:hint="default"/>
+      </w:rPr>
+    </w:lvl>
+    <w:lvl w:ilvl="8" w:tplc="04190005" w:tentative="1">
+      <w:start w:val="1"/>
+      <w:numFmt w:val="bullet"/>
+      <w:lvlText w:val=""/>
+      <w:lvlJc w:val="left"/>
+      <w:pPr>
+        <w:ind w:left="7189" w:hanging="360"/>
+      </w:pPr>
+      <w:rPr>
+        <w:rFonts w:ascii="Wingdings" w:hAnsi="Wingdings" w:hint="default"/>
+      </w:rPr>
+    </w:lvl>
+  </w:abstractNum>
+  <w:abstractNum w:abstractNumId="24" w15:restartNumberingAfterBreak="0">
     <w:nsid w:val="79684B3D"/>
     <w:multiLevelType w:val="hybridMultilevel"/>
     <w:tmpl w:val="DB9A244C"/>
@@ -18571,7 +20077,7 @@
       </w:pPr>
     </w:lvl>
   </w:abstractNum>
-  <w:abstractNum w:abstractNumId="17" w15:restartNumberingAfterBreak="0">
+  <w:abstractNum w:abstractNumId="25" w15:restartNumberingAfterBreak="0">
     <w:nsid w:val="7D127690"/>
     <w:multiLevelType w:val="hybridMultilevel"/>
     <w:tmpl w:val="6BA068D4"/>
@@ -18684,7 +20190,7 @@
       </w:rPr>
     </w:lvl>
   </w:abstractNum>
-  <w:abstractNum w:abstractNumId="18" w15:restartNumberingAfterBreak="0">
+  <w:abstractNum w:abstractNumId="26" w15:restartNumberingAfterBreak="0">
     <w:nsid w:val="7DE34108"/>
     <w:multiLevelType w:val="hybridMultilevel"/>
     <w:tmpl w:val="E7E27DCE"/>
@@ -18771,58 +20277,82 @@
     </w:lvl>
   </w:abstractNum>
   <w:num w:numId="1">
+    <w:abstractNumId w:val="7"/>
+  </w:num>
+  <w:num w:numId="2">
     <w:abstractNumId w:val="4"/>
   </w:num>
-  <w:num w:numId="2">
+  <w:num w:numId="3">
+    <w:abstractNumId w:val="21"/>
+  </w:num>
+  <w:num w:numId="4">
+    <w:abstractNumId w:val="12"/>
+  </w:num>
+  <w:num w:numId="5">
+    <w:abstractNumId w:val="8"/>
+  </w:num>
+  <w:num w:numId="6">
+    <w:abstractNumId w:val="24"/>
+  </w:num>
+  <w:num w:numId="7">
+    <w:abstractNumId w:val="25"/>
+  </w:num>
+  <w:num w:numId="8">
+    <w:abstractNumId w:val="15"/>
+  </w:num>
+  <w:num w:numId="9">
+    <w:abstractNumId w:val="26"/>
+  </w:num>
+  <w:num w:numId="10">
+    <w:abstractNumId w:val="10"/>
+  </w:num>
+  <w:num w:numId="11">
     <w:abstractNumId w:val="2"/>
   </w:num>
-  <w:num w:numId="3">
-    <w:abstractNumId w:val="14"/>
+  <w:num w:numId="12">
+    <w:abstractNumId w:val="6"/>
   </w:num>
-  <w:num w:numId="4">
+  <w:num w:numId="13">
+    <w:abstractNumId w:val="16"/>
+  </w:num>
+  <w:num w:numId="14">
+    <w:abstractNumId w:val="22"/>
+  </w:num>
+  <w:num w:numId="15">
     <w:abstractNumId w:val="9"/>
   </w:num>
-  <w:num w:numId="5">
+  <w:num w:numId="16">
+    <w:abstractNumId w:val="17"/>
+  </w:num>
+  <w:num w:numId="17">
+    <w:abstractNumId w:val="11"/>
+  </w:num>
+  <w:num w:numId="18">
+    <w:abstractNumId w:val="13"/>
+  </w:num>
+  <w:num w:numId="19">
+    <w:abstractNumId w:val="19"/>
+  </w:num>
+  <w:num w:numId="20">
+    <w:abstractNumId w:val="3"/>
+  </w:num>
+  <w:num w:numId="21">
+    <w:abstractNumId w:val="20"/>
+  </w:num>
+  <w:num w:numId="22">
+    <w:abstractNumId w:val="23"/>
+  </w:num>
+  <w:num w:numId="23">
+    <w:abstractNumId w:val="1"/>
+  </w:num>
+  <w:num w:numId="24">
     <w:abstractNumId w:val="5"/>
   </w:num>
-  <w:num w:numId="6">
-    <w:abstractNumId w:val="16"/>
-  </w:num>
-  <w:num w:numId="7">
-    <w:abstractNumId w:val="17"/>
-  </w:num>
-  <w:num w:numId="8">
-    <w:abstractNumId w:val="11"/>
-  </w:num>
-  <w:num w:numId="9">
+  <w:num w:numId="25">
     <w:abstractNumId w:val="18"/>
   </w:num>
-  <w:num w:numId="10">
-    <w:abstractNumId w:val="7"/>
-  </w:num>
-  <w:num w:numId="11">
-    <w:abstractNumId w:val="1"/>
-  </w:num>
-  <w:num w:numId="12">
-    <w:abstractNumId w:val="3"/>
-  </w:num>
-  <w:num w:numId="13">
-    <w:abstractNumId w:val="12"/>
-  </w:num>
-  <w:num w:numId="14">
-    <w:abstractNumId w:val="15"/>
-  </w:num>
-  <w:num w:numId="15">
-    <w:abstractNumId w:val="6"/>
-  </w:num>
-  <w:num w:numId="16">
-    <w:abstractNumId w:val="13"/>
-  </w:num>
-  <w:num w:numId="17">
-    <w:abstractNumId w:val="8"/>
-  </w:num>
-  <w:num w:numId="18">
-    <w:abstractNumId w:val="10"/>
+  <w:num w:numId="26">
+    <w:abstractNumId w:val="14"/>
   </w:num>
   <w:numIdMacAtCleanup w:val="7"/>
 </w:numbering>
@@ -19322,7 +20852,6 @@
   <w:style w:type="character" w:default="1" w:styleId="a0">
     <w:name w:val="Default Paragraph Font"/>
     <w:uiPriority w:val="1"/>
-    <w:semiHidden/>
     <w:unhideWhenUsed/>
   </w:style>
   <w:style w:type="table" w:default="1" w:styleId="a1">

</xml_diff>